<commit_message>
Add settings screenshot to readme.md
</commit_message>
<xml_diff>
--- a/documents/Documentation - Chemistry clash.docx
+++ b/documents/Documentation - Chemistry clash.docx
@@ -1,6 +1,6 @@
 
 <file path=word/document.xml><?xml version="1.0" encoding="utf-8"?>
-<w:document xmlns:wpc="http://schemas.microsoft.com/office/word/2010/wordprocessingCanvas" xmlns:cx="http://schemas.microsoft.com/office/drawing/2014/chartex" xmlns:cx1="http://schemas.microsoft.com/office/drawing/2015/9/8/chartex" xmlns:cx2="http://schemas.microsoft.com/office/drawing/2015/10/21/chartex" xmlns:cx3="http://schemas.microsoft.com/office/drawing/2016/5/9/chartex" xmlns:cx4="http://schemas.microsoft.com/office/drawing/2016/5/10/chartex" xmlns:cx5="http://schemas.microsoft.com/office/drawing/2016/5/11/chartex" xmlns:cx6="http://schemas.microsoft.com/office/drawing/2016/5/12/chartex" xmlns:cx7="http://schemas.microsoft.com/office/drawing/2016/5/13/chartex" xmlns:cx8="http://schemas.microsoft.com/office/drawing/2016/5/14/chartex" xmlns:mc="http://schemas.openxmlformats.org/markup-compatibility/2006" xmlns:aink="http://schemas.microsoft.com/office/drawing/2016/ink" xmlns:am3d="http://schemas.microsoft.com/office/drawing/2017/model3d" xmlns:o="urn:schemas-microsoft-com:office:office" xmlns:oel="http://schemas.microsoft.com/office/2019/extlst" xmlns:r="http://schemas.openxmlformats.org/officeDocument/2006/relationships" xmlns:m="http://schemas.openxmlformats.org/officeDocument/2006/math" xmlns:v="urn:schemas-microsoft-com:vml" xmlns:wp14="http://schemas.microsoft.com/office/word/2010/wordprocessingDrawing" xmlns:wp="http://schemas.openxmlformats.org/drawingml/2006/wordprocessingDrawing" xmlns:w10="urn:schemas-microsoft-com:office:word" xmlns:w="http://schemas.openxmlformats.org/wordprocessingml/2006/main" xmlns:w14="http://schemas.microsoft.com/office/word/2010/wordml" xmlns:w15="http://schemas.microsoft.com/office/word/2012/wordml" xmlns:w16cex="http://schemas.microsoft.com/office/word/2018/wordml/cex" xmlns:w16cid="http://schemas.microsoft.com/office/word/2016/wordml/cid" xmlns:w16="http://schemas.microsoft.com/office/word/2018/wordml" xmlns:w16sdtdh="http://schemas.microsoft.com/office/word/2020/wordml/sdtdatahash" xmlns:w16se="http://schemas.microsoft.com/office/word/2015/wordml/symex" xmlns:wpg="http://schemas.microsoft.com/office/word/2010/wordprocessingGroup" xmlns:wpi="http://schemas.microsoft.com/office/word/2010/wordprocessingInk" xmlns:wne="http://schemas.microsoft.com/office/word/2006/wordml" xmlns:wps="http://schemas.microsoft.com/office/word/2010/wordprocessingShape" xmlns:a="http://schemas.openxmlformats.org/drawingml/2006/main" xmlns:pic="http://schemas.openxmlformats.org/drawingml/2006/picture" xmlns:a14="http://schemas.microsoft.com/office/drawing/2010/main" mc:Ignorable="w14 w15 w16se w16cid w16 w16cex w16sdtdh wp14">
+<w:document xmlns:wpc="http://schemas.microsoft.com/office/word/2010/wordprocessingCanvas" xmlns:cx="http://schemas.microsoft.com/office/drawing/2014/chartex" xmlns:cx1="http://schemas.microsoft.com/office/drawing/2015/9/8/chartex" xmlns:cx2="http://schemas.microsoft.com/office/drawing/2015/10/21/chartex" xmlns:cx3="http://schemas.microsoft.com/office/drawing/2016/5/9/chartex" xmlns:cx4="http://schemas.microsoft.com/office/drawing/2016/5/10/chartex" xmlns:cx5="http://schemas.microsoft.com/office/drawing/2016/5/11/chartex" xmlns:cx6="http://schemas.microsoft.com/office/drawing/2016/5/12/chartex" xmlns:cx7="http://schemas.microsoft.com/office/drawing/2016/5/13/chartex" xmlns:cx8="http://schemas.microsoft.com/office/drawing/2016/5/14/chartex" xmlns:mc="http://schemas.openxmlformats.org/markup-compatibility/2006" xmlns:aink="http://schemas.microsoft.com/office/drawing/2016/ink" xmlns:am3d="http://schemas.microsoft.com/office/drawing/2017/model3d" xmlns:o="urn:schemas-microsoft-com:office:office" xmlns:oel="http://schemas.microsoft.com/office/2019/extlst" xmlns:r="http://schemas.openxmlformats.org/officeDocument/2006/relationships" xmlns:m="http://schemas.openxmlformats.org/officeDocument/2006/math" xmlns:v="urn:schemas-microsoft-com:vml" xmlns:wp14="http://schemas.microsoft.com/office/word/2010/wordprocessingDrawing" xmlns:wp="http://schemas.openxmlformats.org/drawingml/2006/wordprocessingDrawing" xmlns:w10="urn:schemas-microsoft-com:office:word" xmlns:w="http://schemas.openxmlformats.org/wordprocessingml/2006/main" xmlns:w14="http://schemas.microsoft.com/office/word/2010/wordml" xmlns:w15="http://schemas.microsoft.com/office/word/2012/wordml" xmlns:w16cex="http://schemas.microsoft.com/office/word/2018/wordml/cex" xmlns:w16cid="http://schemas.microsoft.com/office/word/2016/wordml/cid" xmlns:w16="http://schemas.microsoft.com/office/word/2018/wordml" xmlns:w16sdtdh="http://schemas.microsoft.com/office/word/2020/wordml/sdtdatahash" xmlns:w16se="http://schemas.microsoft.com/office/word/2015/wordml/symex" xmlns:wpg="http://schemas.microsoft.com/office/word/2010/wordprocessingGroup" xmlns:wpi="http://schemas.microsoft.com/office/word/2010/wordprocessingInk" xmlns:wne="http://schemas.microsoft.com/office/word/2006/wordml" xmlns:wps="http://schemas.microsoft.com/office/word/2010/wordprocessingShape" mc:Ignorable="w14 w15 w16se w16cid w16 w16cex w16sdtdh wp14">
   <w:body>
     <w:p>
       <w:pPr>
@@ -146,7 +146,7 @@
     <w:sdt>
       <w:sdtPr>
         <w:rPr>
-          <w:rFonts w:asciiTheme="minorHAnsi" w:hAnsiTheme="minorHAnsi" w:eastAsiaTheme="minorHAnsi" w:cstheme="minorBidi"/>
+          <w:rFonts w:asciiTheme="minorHAnsi" w:eastAsiaTheme="minorHAnsi" w:hAnsiTheme="minorHAnsi" w:cstheme="minorBidi"/>
           <w:color w:val="595959" w:themeColor="text1" w:themeTint="A6"/>
           <w:sz w:val="4"/>
           <w:szCs w:val="4"/>
@@ -212,7 +212,7 @@
           <w:r>
             <w:fldChar w:fldCharType="separate"/>
           </w:r>
-          <w:hyperlink w:history="1" w:anchor="_Toc150688124">
+          <w:hyperlink w:anchor="_Toc150696340" w:history="1">
             <w:r>
               <w:rPr>
                 <w:rStyle w:val="Hyperlink"/>
@@ -256,7 +256,7 @@
                 <w:noProof/>
                 <w:webHidden/>
               </w:rPr>
-              <w:instrText xml:space="preserve"> PAGEREF _Toc150688124 \h </w:instrText>
+              <w:instrText xml:space="preserve"> PAGEREF _Toc150696340 \h </w:instrText>
             </w:r>
             <w:r>
               <w:rPr>
@@ -301,30 +301,14 @@
               <w14:ligatures w14:val="standardContextual"/>
             </w:rPr>
           </w:pPr>
-          <w:hyperlink w:history="1" w:anchor="_Toc150688125">
+          <w:hyperlink w:anchor="_Toc150696341" w:history="1">
             <w:r>
               <w:rPr>
                 <w:rStyle w:val="Hyperlink"/>
                 <w:rFonts w:ascii="Alegreya Sans SC Thin" w:hAnsi="Alegreya Sans SC Thin"/>
                 <w:noProof/>
               </w:rPr>
-              <w:t>2. Project</w:t>
-            </w:r>
-            <w:r>
-              <w:rPr>
-                <w:rStyle w:val="Hyperlink"/>
-                <w:rFonts w:ascii="Alegreya Sans SC Thin" w:hAnsi="Alegreya Sans SC Thin"/>
-                <w:noProof/>
-              </w:rPr>
-              <w:t xml:space="preserve"> </w:t>
-            </w:r>
-            <w:r>
-              <w:rPr>
-                <w:rStyle w:val="Hyperlink"/>
-                <w:rFonts w:ascii="Alegreya Sans SC Thin" w:hAnsi="Alegreya Sans SC Thin"/>
-                <w:noProof/>
-              </w:rPr>
-              <w:t>Idea</w:t>
+              <w:t>2. Idea of the project</w:t>
             </w:r>
             <w:r>
               <w:rPr>
@@ -345,7 +329,7 @@
                 <w:noProof/>
                 <w:webHidden/>
               </w:rPr>
-              <w:instrText xml:space="preserve"> PAGEREF _Toc150688125 \h </w:instrText>
+              <w:instrText xml:space="preserve"> PAGEREF _Toc150696341 \h </w:instrText>
             </w:r>
             <w:r>
               <w:rPr>
@@ -390,14 +374,14 @@
               <w14:ligatures w14:val="standardContextual"/>
             </w:rPr>
           </w:pPr>
-          <w:hyperlink w:history="1" w:anchor="_Toc150688126">
+          <w:hyperlink w:anchor="_Toc150696342" w:history="1">
             <w:r>
               <w:rPr>
                 <w:rStyle w:val="Hyperlink"/>
                 <w:rFonts w:ascii="Alegreya Sans SC Thin" w:hAnsi="Alegreya Sans SC Thin"/>
                 <w:noProof/>
               </w:rPr>
-              <w:t>3. Steps of realization</w:t>
+              <w:t>3. Realization steps</w:t>
             </w:r>
             <w:r>
               <w:rPr>
@@ -418,7 +402,7 @@
                 <w:noProof/>
                 <w:webHidden/>
               </w:rPr>
-              <w:instrText xml:space="preserve"> PAGEREF _Toc150688126 \h </w:instrText>
+              <w:instrText xml:space="preserve"> PAGEREF _Toc150696342 \h </w:instrText>
             </w:r>
             <w:r>
               <w:rPr>
@@ -438,7 +422,7 @@
                 <w:noProof/>
                 <w:webHidden/>
               </w:rPr>
-              <w:t>2</w:t>
+              <w:t>3</w:t>
             </w:r>
             <w:r>
               <w:rPr>
@@ -463,7 +447,7 @@
               <w14:ligatures w14:val="standardContextual"/>
             </w:rPr>
           </w:pPr>
-          <w:hyperlink w:history="1" w:anchor="_Toc150688127">
+          <w:hyperlink w:anchor="_Toc150696343" w:history="1">
             <w:r>
               <w:rPr>
                 <w:rStyle w:val="Hyperlink"/>
@@ -491,7 +475,7 @@
                 <w:noProof/>
                 <w:webHidden/>
               </w:rPr>
-              <w:instrText xml:space="preserve"> PAGEREF _Toc150688127 \h </w:instrText>
+              <w:instrText xml:space="preserve"> PAGEREF _Toc150696343 \h </w:instrText>
             </w:r>
             <w:r>
               <w:rPr>
@@ -536,14 +520,30 @@
               <w14:ligatures w14:val="standardContextual"/>
             </w:rPr>
           </w:pPr>
-          <w:hyperlink w:history="1" w:anchor="_Toc150688128">
+          <w:hyperlink w:anchor="_Toc150696344" w:history="1">
             <w:r>
               <w:rPr>
                 <w:rStyle w:val="Hyperlink"/>
                 <w:rFonts w:ascii="Alegreya Sans SC Thin" w:hAnsi="Alegreya Sans SC Thin"/>
                 <w:noProof/>
               </w:rPr>
-              <w:t>5. Project Scheme</w:t>
+              <w:t>5. Project</w:t>
+            </w:r>
+            <w:r>
+              <w:rPr>
+                <w:rStyle w:val="Hyperlink"/>
+                <w:rFonts w:ascii="Alegreya Sans SC Thin" w:hAnsi="Alegreya Sans SC Thin"/>
+                <w:noProof/>
+              </w:rPr>
+              <w:t xml:space="preserve"> </w:t>
+            </w:r>
+            <w:r>
+              <w:rPr>
+                <w:rStyle w:val="Hyperlink"/>
+                <w:rFonts w:ascii="Alegreya Sans SC Thin" w:hAnsi="Alegreya Sans SC Thin"/>
+                <w:noProof/>
+              </w:rPr>
+              <w:t>Block-Scheme</w:t>
             </w:r>
             <w:r>
               <w:rPr>
@@ -564,7 +564,7 @@
                 <w:noProof/>
                 <w:webHidden/>
               </w:rPr>
-              <w:instrText xml:space="preserve"> PAGEREF _Toc150688128 \h </w:instrText>
+              <w:instrText xml:space="preserve"> PAGEREF _Toc150696344 \h </w:instrText>
             </w:r>
             <w:r>
               <w:rPr>
@@ -621,7 +621,7 @@
           <w:color w:val="3F4E4F"/>
         </w:rPr>
       </w:pPr>
-      <w:bookmarkStart w:name="_Toc150688124" w:id="0"/>
+      <w:bookmarkStart w:id="0" w:name="_Toc150696340"/>
       <w:r>
         <w:rPr>
           <w:rFonts w:ascii="Alegreya Sans SC Thin" w:hAnsi="Alegreya Sans SC Thin"/>
@@ -1049,7 +1049,7 @@
           <w:color w:val="3F4E4F"/>
         </w:rPr>
       </w:pPr>
-      <w:bookmarkStart w:name="_Toc150688125" w:id="1"/>
+      <w:bookmarkStart w:id="1" w:name="_Toc150696341"/>
       <w:r>
         <w:rPr>
           <w:rFonts w:ascii="Alegreya Sans SC Thin" w:hAnsi="Alegreya Sans SC Thin"/>
@@ -1070,7 +1070,7 @@
     <w:p>
       <w:pPr>
         <w:rPr>
-          <w:rFonts w:eastAsia="ＭＳ Ｐゴシック" w:eastAsiaTheme="minorEastAsia"/>
+          <w:rFonts w:eastAsiaTheme="minorEastAsia"/>
           <w:color w:val="2C3639"/>
           <w:sz w:val="24"/>
           <w:szCs w:val="24"/>
@@ -1078,7 +1078,7 @@
       </w:pPr>
       <w:r>
         <w:rPr>
-          <w:rFonts w:eastAsia="ＭＳ Ｐゴシック" w:eastAsiaTheme="minorEastAsia"/>
+          <w:rFonts w:eastAsiaTheme="minorEastAsia"/>
           <w:color w:val="2C3639"/>
           <w:sz w:val="24"/>
           <w:szCs w:val="24"/>
@@ -1087,7 +1087,7 @@
       </w:r>
       <w:r>
         <w:rPr>
-          <w:rFonts w:eastAsia="ＭＳ Ｐゴシック" w:eastAsiaTheme="minorEastAsia"/>
+          <w:rFonts w:eastAsiaTheme="minorEastAsia"/>
           <w:color w:val="2C3639"/>
           <w:sz w:val="24"/>
           <w:szCs w:val="24"/>
@@ -1096,7 +1096,7 @@
       </w:r>
       <w:r>
         <w:rPr>
-          <w:rFonts w:eastAsia="ＭＳ Ｐゴシック" w:eastAsiaTheme="minorEastAsia"/>
+          <w:rFonts w:eastAsiaTheme="minorEastAsia"/>
           <w:color w:val="2C3639"/>
           <w:sz w:val="24"/>
           <w:szCs w:val="24"/>
@@ -1105,25 +1105,16 @@
       </w:r>
       <w:r>
         <w:rPr>
-          <w:rFonts w:eastAsia="ＭＳ Ｐゴシック" w:eastAsiaTheme="minorEastAsia"/>
+          <w:rFonts w:eastAsiaTheme="minorEastAsia"/>
           <w:color w:val="2C3639"/>
           <w:sz w:val="24"/>
           <w:szCs w:val="24"/>
         </w:rPr>
-        <w:t>.</w:t>
+        <w:t>. Saving the world from pollution is the concept of our game</w:t>
       </w:r>
       <w:r>
         <w:rPr>
-          <w:rFonts w:eastAsia="ＭＳ Ｐゴシック" w:eastAsiaTheme="minorEastAsia"/>
-          <w:color w:val="2C3639"/>
-          <w:sz w:val="24"/>
-          <w:szCs w:val="24"/>
-        </w:rPr>
-        <w:t xml:space="preserve"> Saving the world from pollution is the concept of our game</w:t>
-      </w:r>
-      <w:r>
-        <w:rPr>
-          <w:rFonts w:eastAsia="ＭＳ Ｐゴシック" w:eastAsiaTheme="minorEastAsia"/>
+          <w:rFonts w:eastAsiaTheme="minorEastAsia"/>
           <w:color w:val="2C3639"/>
           <w:sz w:val="24"/>
           <w:szCs w:val="24"/>
@@ -1132,7 +1123,7 @@
       </w:r>
       <w:r>
         <w:rPr>
-          <w:rFonts w:eastAsia="ＭＳ Ｐゴシック" w:eastAsiaTheme="minorEastAsia"/>
+          <w:rFonts w:eastAsiaTheme="minorEastAsia"/>
           <w:color w:val="2C3639"/>
           <w:sz w:val="24"/>
           <w:szCs w:val="24"/>
@@ -1141,7 +1132,7 @@
       </w:r>
       <w:r>
         <w:rPr>
-          <w:rFonts w:eastAsia="ＭＳ Ｐゴシック" w:eastAsiaTheme="minorEastAsia"/>
+          <w:rFonts w:eastAsiaTheme="minorEastAsia"/>
           <w:color w:val="2C3639"/>
           <w:sz w:val="24"/>
           <w:szCs w:val="24"/>
@@ -1150,7 +1141,7 @@
       </w:r>
       <w:r>
         <w:rPr>
-          <w:rFonts w:eastAsia="ＭＳ Ｐゴシック" w:eastAsiaTheme="minorEastAsia"/>
+          <w:rFonts w:eastAsiaTheme="minorEastAsia"/>
           <w:color w:val="2C3639"/>
           <w:sz w:val="24"/>
           <w:szCs w:val="24"/>
@@ -1159,16 +1150,36 @@
       </w:r>
       <w:r>
         <w:rPr>
-          <w:rFonts w:eastAsia="ＭＳ Ｐゴシック" w:eastAsiaTheme="minorEastAsia"/>
+          <w:rFonts w:eastAsiaTheme="minorEastAsia"/>
           <w:color w:val="2C3639"/>
           <w:sz w:val="24"/>
           <w:szCs w:val="24"/>
         </w:rPr>
-        <w:t xml:space="preserve"> and you have to solve different kinds of chemical </w:t>
+        <w:t xml:space="preserve"> and you </w:t>
+      </w:r>
+      <w:proofErr w:type="gramStart"/>
+      <w:r>
+        <w:rPr>
+          <w:rFonts w:eastAsiaTheme="minorEastAsia"/>
+          <w:color w:val="2C3639"/>
+          <w:sz w:val="24"/>
+          <w:szCs w:val="24"/>
+        </w:rPr>
+        <w:t>have to</w:t>
+      </w:r>
+      <w:proofErr w:type="gramEnd"/>
+      <w:r>
+        <w:rPr>
+          <w:rFonts w:eastAsiaTheme="minorEastAsia"/>
+          <w:color w:val="2C3639"/>
+          <w:sz w:val="24"/>
+          <w:szCs w:val="24"/>
+        </w:rPr>
+        <w:t xml:space="preserve"> solve different kinds of chemical </w:t>
       </w:r>
       <w:r>
         <w:rPr>
-          <w:rFonts w:eastAsia="ＭＳ Ｐゴシック" w:eastAsiaTheme="minorEastAsia"/>
+          <w:rFonts w:eastAsiaTheme="minorEastAsia"/>
           <w:color w:val="2C3639"/>
           <w:sz w:val="24"/>
           <w:szCs w:val="24"/>
@@ -1177,7 +1188,7 @@
       </w:r>
       <w:r>
         <w:rPr>
-          <w:rFonts w:eastAsia="ＭＳ Ｐゴシック" w:eastAsiaTheme="minorEastAsia"/>
+          <w:rFonts w:eastAsiaTheme="minorEastAsia"/>
           <w:color w:val="2C3639"/>
           <w:sz w:val="24"/>
           <w:szCs w:val="24"/>
@@ -1186,7 +1197,7 @@
       </w:r>
       <w:r>
         <w:rPr>
-          <w:rFonts w:eastAsia="ＭＳ Ｐゴシック" w:eastAsiaTheme="minorEastAsia"/>
+          <w:rFonts w:eastAsiaTheme="minorEastAsia"/>
           <w:color w:val="2C3639"/>
           <w:sz w:val="24"/>
           <w:szCs w:val="24"/>
@@ -1214,12 +1225,13 @@
           <w:rFonts w:ascii="Alegreya Sans SC Thin" w:hAnsi="Alegreya Sans SC Thin"/>
         </w:rPr>
       </w:pPr>
-      <w:bookmarkStart w:name="_Toc150688126" w:id="2"/>
+      <w:bookmarkStart w:id="2" w:name="_Toc150696342"/>
       <w:r>
         <w:rPr>
           <w:rFonts w:ascii="Alegreya Sans SC Thin" w:hAnsi="Alegreya Sans SC Thin"/>
           <w:color w:val="3F4E4F"/>
         </w:rPr>
+        <w:lastRenderedPageBreak/>
         <w:t>3</w:t>
       </w:r>
       <w:r>
@@ -1263,7 +1275,6 @@
           <w:tcPr>
             <w:cnfStyle w:val="001000000000" w:firstRow="0" w:lastRow="0" w:firstColumn="1" w:lastColumn="0" w:oddVBand="0" w:evenVBand="0" w:oddHBand="0" w:evenHBand="0" w:firstRowFirstColumn="0" w:firstRowLastColumn="0" w:lastRowFirstColumn="0" w:lastRowLastColumn="0"/>
             <w:tcW w:w="510" w:type="dxa"/>
-            <w:tcMar/>
           </w:tcPr>
           <w:p>
             <w:pPr>
@@ -1276,9 +1287,7 @@
         </w:tc>
         <w:tc>
           <w:tcPr>
-            <w:cnfStyle w:val="000000000000" w:firstRow="0" w:lastRow="0" w:firstColumn="0" w:lastColumn="0" w:oddVBand="0" w:evenVBand="0" w:oddHBand="0" w:evenHBand="0" w:firstRowFirstColumn="0" w:firstRowLastColumn="0" w:lastRowFirstColumn="0" w:lastRowLastColumn="0"/>
             <w:tcW w:w="8173" w:type="dxa"/>
-            <w:tcMar/>
           </w:tcPr>
           <w:p>
             <w:pPr>
@@ -1303,7 +1312,6 @@
           <w:tcPr>
             <w:cnfStyle w:val="001000000000" w:firstRow="0" w:lastRow="0" w:firstColumn="1" w:lastColumn="0" w:oddVBand="0" w:evenVBand="0" w:oddHBand="0" w:evenHBand="0" w:firstRowFirstColumn="0" w:firstRowLastColumn="0" w:lastRowFirstColumn="0" w:lastRowLastColumn="0"/>
             <w:tcW w:w="510" w:type="dxa"/>
-            <w:tcMar/>
           </w:tcPr>
           <w:p>
             <w:pPr>
@@ -1325,9 +1333,7 @@
         </w:tc>
         <w:tc>
           <w:tcPr>
-            <w:cnfStyle w:val="000000000000" w:firstRow="0" w:lastRow="0" w:firstColumn="0" w:lastColumn="0" w:oddVBand="0" w:evenVBand="0" w:oddHBand="0" w:evenHBand="0" w:firstRowFirstColumn="0" w:firstRowLastColumn="0" w:lastRowFirstColumn="0" w:lastRowLastColumn="0"/>
             <w:tcW w:w="8173" w:type="dxa"/>
-            <w:tcMar/>
           </w:tcPr>
           <w:p>
             <w:pPr>
@@ -1351,37 +1357,24 @@
           </w:p>
           <w:p>
             <w:pPr>
-              <w:pStyle w:val="Normal"/>
               <w:spacing w:before="20" w:after="100"/>
               <w:cnfStyle w:val="000000000000" w:firstRow="0" w:lastRow="0" w:firstColumn="0" w:lastColumn="0" w:oddVBand="0" w:evenVBand="0" w:oddHBand="0" w:evenHBand="0" w:firstRowFirstColumn="0" w:firstRowLastColumn="0" w:lastRowFirstColumn="0" w:lastRowLastColumn="0"/>
               <w:rPr>
-                <w:rFonts w:ascii="Candara" w:hAnsi="Candara" w:eastAsia="Calibri" w:cs="Arial" w:asciiTheme="minorAscii" w:hAnsiTheme="minorAscii" w:eastAsiaTheme="minorAscii" w:cstheme="minorBidi"/>
-                <w:noProof w:val="0"/>
-                <w:color w:val="3F4E4F"/>
-                <w:sz w:val="22"/>
-                <w:szCs w:val="22"/>
-                <w:lang w:val="en-US" w:eastAsia="en-US" w:bidi="ar-SA"/>
+                <w:color w:val="3F4E4F"/>
+                <w:lang w:val="en-US" w:eastAsia="en-US"/>
               </w:rPr>
             </w:pPr>
             <w:r>
               <w:rPr>
-                <w:rFonts w:ascii="Candara" w:hAnsi="Candara" w:eastAsia="Calibri" w:cs="Arial" w:asciiTheme="minorAscii" w:hAnsiTheme="minorAscii" w:eastAsiaTheme="minorAscii" w:cstheme="minorBidi"/>
-                <w:noProof w:val="0"/>
-                <w:color w:val="3F4E4F"/>
-                <w:sz w:val="22"/>
-                <w:szCs w:val="22"/>
-                <w:lang w:val="en-US" w:eastAsia="en-US" w:bidi="ar-SA"/>
+                <w:color w:val="3F4E4F"/>
+                <w:lang w:val="en-US" w:eastAsia="en-US"/>
               </w:rPr>
               <w:t xml:space="preserve">We brainstormed together until we found the best idea for a game that includes </w:t>
             </w:r>
             <w:r>
               <w:rPr>
-                <w:rFonts w:ascii="Candara" w:hAnsi="Candara" w:eastAsia="Calibri" w:cs="Arial" w:asciiTheme="minorAscii" w:hAnsiTheme="minorAscii" w:eastAsiaTheme="minorAscii" w:cstheme="minorBidi"/>
-                <w:noProof w:val="0"/>
-                <w:color w:val="3F4E4F"/>
-                <w:sz w:val="22"/>
-                <w:szCs w:val="22"/>
-                <w:lang w:val="en-US" w:eastAsia="en-US" w:bidi="ar-SA"/>
+                <w:color w:val="3F4E4F"/>
+                <w:lang w:val="en-US" w:eastAsia="en-US"/>
               </w:rPr>
               <w:t>Biology and Chemistry.</w:t>
             </w:r>
@@ -1393,7 +1386,6 @@
           <w:tcPr>
             <w:cnfStyle w:val="001000000000" w:firstRow="0" w:lastRow="0" w:firstColumn="1" w:lastColumn="0" w:oddVBand="0" w:evenVBand="0" w:oddHBand="0" w:evenHBand="0" w:firstRowFirstColumn="0" w:firstRowLastColumn="0" w:lastRowFirstColumn="0" w:lastRowLastColumn="0"/>
             <w:tcW w:w="510" w:type="dxa"/>
-            <w:tcMar/>
           </w:tcPr>
           <w:p>
             <w:pPr>
@@ -1415,9 +1407,7 @@
         </w:tc>
         <w:tc>
           <w:tcPr>
-            <w:cnfStyle w:val="000000000000" w:firstRow="0" w:lastRow="0" w:firstColumn="0" w:lastColumn="0" w:oddVBand="0" w:evenVBand="0" w:oddHBand="0" w:evenHBand="0" w:firstRowFirstColumn="0" w:firstRowLastColumn="0" w:lastRowFirstColumn="0" w:lastRowLastColumn="0"/>
             <w:tcW w:w="8173" w:type="dxa"/>
-            <w:tcMar/>
           </w:tcPr>
           <w:p>
             <w:pPr>
@@ -1456,23 +1446,7 @@
                 <w:color w:val="3F4E4F"/>
                 <w:lang w:val="en-US"/>
               </w:rPr>
-              <w:t xml:space="preserve">We used GitHub to commit the changes </w:t>
-            </w:r>
-            <w:r>
-              <w:rPr>
-                <w:rFonts w:ascii="Candara" w:hAnsi="Candara"/>
-                <w:color w:val="3F4E4F"/>
-                <w:lang w:val="en-US"/>
-              </w:rPr>
-              <w:t>to</w:t>
-            </w:r>
-            <w:r>
-              <w:rPr>
-                <w:rFonts w:ascii="Candara" w:hAnsi="Candara"/>
-                <w:color w:val="3F4E4F"/>
-                <w:lang w:val="en-US"/>
-              </w:rPr>
-              <w:t xml:space="preserve"> the code.</w:t>
+              <w:t>We used GitHub to commit the changes to the code.</w:t>
             </w:r>
           </w:p>
         </w:tc>
@@ -1482,7 +1456,6 @@
           <w:tcPr>
             <w:cnfStyle w:val="001000000000" w:firstRow="0" w:lastRow="0" w:firstColumn="1" w:lastColumn="0" w:oddVBand="0" w:evenVBand="0" w:oddHBand="0" w:evenHBand="0" w:firstRowFirstColumn="0" w:firstRowLastColumn="0" w:lastRowFirstColumn="0" w:lastRowLastColumn="0"/>
             <w:tcW w:w="510" w:type="dxa"/>
-            <w:tcMar/>
           </w:tcPr>
           <w:p>
             <w:pPr>
@@ -1504,9 +1477,7 @@
         </w:tc>
         <w:tc>
           <w:tcPr>
-            <w:cnfStyle w:val="000000000000" w:firstRow="0" w:lastRow="0" w:firstColumn="0" w:lastColumn="0" w:oddVBand="0" w:evenVBand="0" w:oddHBand="0" w:evenHBand="0" w:firstRowFirstColumn="0" w:firstRowLastColumn="0" w:lastRowFirstColumn="0" w:lastRowLastColumn="0"/>
             <w:tcW w:w="8173" w:type="dxa"/>
-            <w:tcMar/>
           </w:tcPr>
           <w:p>
             <w:pPr>
@@ -1533,7 +1504,6 @@
           </w:p>
           <w:p>
             <w:pPr>
-              <w:pStyle w:val="Normal"/>
               <w:spacing w:before="0" w:after="120"/>
               <w:cnfStyle w:val="000000000000" w:firstRow="0" w:lastRow="0" w:firstColumn="0" w:lastColumn="0" w:oddVBand="0" w:evenVBand="0" w:oddHBand="0" w:evenHBand="0" w:firstRowFirstColumn="0" w:firstRowLastColumn="0" w:lastRowFirstColumn="0" w:lastRowLastColumn="0"/>
               <w:rPr>
@@ -1548,7 +1518,25 @@
                 <w:color w:val="3F4E4F"/>
                 <w:lang w:val="en-US"/>
               </w:rPr>
-              <w:t>There is no obvious path to follow in the absence of effective task management and organization. In the GitHub Projects area, all of the duties are divided apart.</w:t>
+              <w:t xml:space="preserve">There is no obvious path to follow in the absence of effective task management and organization. In the GitHub Projects area, </w:t>
+            </w:r>
+            <w:proofErr w:type="gramStart"/>
+            <w:r>
+              <w:rPr>
+                <w:rFonts w:ascii="Candara" w:hAnsi="Candara"/>
+                <w:color w:val="3F4E4F"/>
+                <w:lang w:val="en-US"/>
+              </w:rPr>
+              <w:t>all of</w:t>
+            </w:r>
+            <w:proofErr w:type="gramEnd"/>
+            <w:r>
+              <w:rPr>
+                <w:rFonts w:ascii="Candara" w:hAnsi="Candara"/>
+                <w:color w:val="3F4E4F"/>
+                <w:lang w:val="en-US"/>
+              </w:rPr>
+              <w:t xml:space="preserve"> the duties are divided apart.</w:t>
             </w:r>
           </w:p>
         </w:tc>
@@ -1558,7 +1546,6 @@
           <w:tcPr>
             <w:cnfStyle w:val="001000000000" w:firstRow="0" w:lastRow="0" w:firstColumn="1" w:lastColumn="0" w:oddVBand="0" w:evenVBand="0" w:oddHBand="0" w:evenHBand="0" w:firstRowFirstColumn="0" w:firstRowLastColumn="0" w:lastRowFirstColumn="0" w:lastRowLastColumn="0"/>
             <w:tcW w:w="510" w:type="dxa"/>
-            <w:tcMar/>
           </w:tcPr>
           <w:p>
             <w:pPr>
@@ -1580,9 +1567,7 @@
         </w:tc>
         <w:tc>
           <w:tcPr>
-            <w:cnfStyle w:val="000000000000" w:firstRow="0" w:lastRow="0" w:firstColumn="0" w:lastColumn="0" w:oddVBand="0" w:evenVBand="0" w:oddHBand="0" w:evenHBand="0" w:firstRowFirstColumn="0" w:firstRowLastColumn="0" w:lastRowFirstColumn="0" w:lastRowLastColumn="0"/>
             <w:tcW w:w="8173" w:type="dxa"/>
-            <w:tcMar/>
           </w:tcPr>
           <w:p>
             <w:pPr>
@@ -1657,7 +1642,6 @@
           <w:tcPr>
             <w:cnfStyle w:val="001000000000" w:firstRow="0" w:lastRow="0" w:firstColumn="1" w:lastColumn="0" w:oddVBand="0" w:evenVBand="0" w:oddHBand="0" w:evenHBand="0" w:firstRowFirstColumn="0" w:firstRowLastColumn="0" w:lastRowFirstColumn="0" w:lastRowLastColumn="0"/>
             <w:tcW w:w="510" w:type="dxa"/>
-            <w:tcMar/>
           </w:tcPr>
           <w:p>
             <w:pPr>
@@ -1679,18 +1663,12 @@
         </w:tc>
         <w:tc>
           <w:tcPr>
-            <w:cnfStyle w:val="000000000000" w:firstRow="0" w:lastRow="0" w:firstColumn="0" w:lastColumn="0" w:oddVBand="0" w:evenVBand="0" w:oddHBand="0" w:evenHBand="0" w:firstRowFirstColumn="0" w:firstRowLastColumn="0" w:lastRowFirstColumn="0" w:lastRowLastColumn="0"/>
             <w:tcW w:w="8173" w:type="dxa"/>
-            <w:tcMar/>
           </w:tcPr>
           <w:p>
             <w:pPr>
-              <w:pStyle w:val="Normal"/>
-              <w:suppressLineNumbers w:val="0"/>
-              <w:bidi w:val="0"/>
-              <w:spacing w:before="0" w:beforeAutospacing="off" w:after="120" w:afterAutospacing="off" w:line="264" w:lineRule="auto"/>
-              <w:ind w:left="0" w:right="0"/>
-              <w:jc w:val="left"/>
+              <w:spacing w:before="0" w:after="120" w:line="264" w:lineRule="auto"/>
+              <w:cnfStyle w:val="000000000000" w:firstRow="0" w:lastRow="0" w:firstColumn="0" w:lastColumn="0" w:oddVBand="0" w:evenVBand="0" w:oddHBand="0" w:evenHBand="0" w:firstRowFirstColumn="0" w:firstRowLastColumn="0" w:lastRowFirstColumn="0" w:lastRowLastColumn="0"/>
             </w:pPr>
             <w:r>
               <w:rPr>
@@ -1705,7 +1683,6 @@
           </w:p>
           <w:p>
             <w:pPr>
-              <w:pStyle w:val="Normal"/>
               <w:spacing w:before="0" w:after="120"/>
               <w:cnfStyle w:val="000000000000" w:firstRow="0" w:lastRow="0" w:firstColumn="0" w:lastColumn="0" w:oddVBand="0" w:evenVBand="0" w:oddHBand="0" w:evenHBand="0" w:firstRowFirstColumn="0" w:firstRowLastColumn="0" w:lastRowFirstColumn="0" w:lastRowLastColumn="0"/>
               <w:rPr>
@@ -1720,39 +1697,7 @@
                 <w:color w:val="3F4E4F"/>
                 <w:lang w:val="en-US"/>
               </w:rPr>
-              <w:t xml:space="preserve">The hardest aspect of the project is the working phase. The Projects area </w:t>
-            </w:r>
-            <w:r>
-              <w:rPr>
-                <w:rFonts w:ascii="Candara" w:hAnsi="Candara"/>
-                <w:color w:val="3F4E4F"/>
-                <w:lang w:val="en-US"/>
-              </w:rPr>
-              <w:t>contains</w:t>
-            </w:r>
-            <w:r>
-              <w:rPr>
-                <w:rFonts w:ascii="Candara" w:hAnsi="Candara"/>
-                <w:color w:val="3F4E4F"/>
-                <w:lang w:val="en-US"/>
-              </w:rPr>
-              <w:t xml:space="preserve"> labels, </w:t>
-            </w:r>
-            <w:r>
-              <w:rPr>
-                <w:rFonts w:ascii="Candara" w:hAnsi="Candara"/>
-                <w:color w:val="3F4E4F"/>
-                <w:lang w:val="en-US"/>
-              </w:rPr>
-              <w:t>timeframes</w:t>
-            </w:r>
-            <w:r>
-              <w:rPr>
-                <w:rFonts w:ascii="Candara" w:hAnsi="Candara"/>
-                <w:color w:val="3F4E4F"/>
-                <w:lang w:val="en-US"/>
-              </w:rPr>
-              <w:t>, and a breakdown of our tasks.</w:t>
+              <w:t>The hardest aspect of the project is the working phase. The Projects area contains labels, timeframes, and a breakdown of our tasks.</w:t>
             </w:r>
             <w:r>
               <w:rPr>
@@ -1778,7 +1723,6 @@
           <w:tcPr>
             <w:cnfStyle w:val="001000000000" w:firstRow="0" w:lastRow="0" w:firstColumn="1" w:lastColumn="0" w:oddVBand="0" w:evenVBand="0" w:oddHBand="0" w:evenHBand="0" w:firstRowFirstColumn="0" w:firstRowLastColumn="0" w:lastRowFirstColumn="0" w:lastRowLastColumn="0"/>
             <w:tcW w:w="510" w:type="dxa"/>
-            <w:tcMar/>
           </w:tcPr>
           <w:p>
             <w:pPr>
@@ -1800,9 +1744,7 @@
         </w:tc>
         <w:tc>
           <w:tcPr>
-            <w:cnfStyle w:val="000000000000" w:firstRow="0" w:lastRow="0" w:firstColumn="0" w:lastColumn="0" w:oddVBand="0" w:evenVBand="0" w:oddHBand="0" w:evenHBand="0" w:firstRowFirstColumn="0" w:firstRowLastColumn="0" w:lastRowFirstColumn="0" w:lastRowLastColumn="0"/>
             <w:tcW w:w="8173" w:type="dxa"/>
-            <w:tcMar/>
           </w:tcPr>
           <w:p>
             <w:pPr>
@@ -1891,17 +1833,8 @@
       </w:pPr>
     </w:p>
     <w:p/>
+    <w:p/>
     <w:p>
-      <w:pPr>
-        <w:pStyle w:val="Heading1"/>
-      </w:pPr>
-    </w:p>
-    <w:p>
-      <w:pPr>
-        <w:pStyle w:val="Heading1"/>
-      </w:pPr>
-    </w:p>
-    <w:p w14:noSpellErr="1">
       <w:pPr>
         <w:pStyle w:val="Heading1"/>
         <w:rPr>
@@ -1909,7 +1842,7 @@
           <w:color w:val="3F4E4F"/>
         </w:rPr>
       </w:pPr>
-      <w:bookmarkStart w:name="_Toc150688127" w:id="3"/>
+      <w:bookmarkStart w:id="3" w:name="_Toc150696343"/>
       <w:r>
         <w:rPr>
           <w:rFonts w:ascii="Alegreya Sans SC Thin" w:hAnsi="Alegreya Sans SC Thin"/>
@@ -1926,11 +1859,7 @@
       </w:r>
       <w:bookmarkEnd w:id="3"/>
     </w:p>
-    <w:p>
-      <w:pPr>
-        <w:pStyle w:val="Normal"/>
-      </w:pPr>
-    </w:p>
+    <w:p/>
     <w:tbl>
       <w:tblPr>
         <w:tblStyle w:val="NoBorders"/>
@@ -1952,7 +1881,6 @@
           <w:tcPr>
             <w:cnfStyle w:val="001000000000" w:firstRow="0" w:lastRow="0" w:firstColumn="1" w:lastColumn="0" w:oddVBand="0" w:evenVBand="0" w:oddHBand="0" w:evenHBand="0" w:firstRowFirstColumn="0" w:firstRowLastColumn="0" w:lastRowFirstColumn="0" w:lastRowLastColumn="0"/>
             <w:tcW w:w="510" w:type="dxa"/>
-            <w:tcMar/>
           </w:tcPr>
           <w:p>
             <w:pPr>
@@ -1965,9 +1893,7 @@
         </w:tc>
         <w:tc>
           <w:tcPr>
-            <w:cnfStyle w:val="000000000000" w:firstRow="0" w:lastRow="0" w:firstColumn="0" w:lastColumn="0" w:oddVBand="0" w:evenVBand="0" w:oddHBand="0" w:evenHBand="0" w:firstRowFirstColumn="0" w:firstRowLastColumn="0" w:lastRowFirstColumn="0" w:lastRowLastColumn="0"/>
             <w:tcW w:w="8173" w:type="dxa"/>
-            <w:tcMar/>
           </w:tcPr>
           <w:p>
             <w:pPr>
@@ -1992,7 +1918,6 @@
           <w:tcPr>
             <w:cnfStyle w:val="001000000000" w:firstRow="0" w:lastRow="0" w:firstColumn="1" w:lastColumn="0" w:oddVBand="0" w:evenVBand="0" w:oddHBand="0" w:evenHBand="0" w:firstRowFirstColumn="0" w:firstRowLastColumn="0" w:lastRowFirstColumn="0" w:lastRowLastColumn="0"/>
             <w:tcW w:w="510" w:type="dxa"/>
-            <w:tcMar/>
           </w:tcPr>
           <w:p>
             <w:pPr>
@@ -2012,9 +1937,7 @@
         </w:tc>
         <w:tc>
           <w:tcPr>
-            <w:cnfStyle w:val="000000000000" w:firstRow="0" w:lastRow="0" w:firstColumn="0" w:lastColumn="0" w:oddVBand="0" w:evenVBand="0" w:oddHBand="0" w:evenHBand="0" w:firstRowFirstColumn="0" w:firstRowLastColumn="0" w:lastRowFirstColumn="0" w:lastRowLastColumn="0"/>
             <w:tcW w:w="8173" w:type="dxa"/>
-            <w:tcMar/>
           </w:tcPr>
           <w:p>
             <w:pPr>
@@ -2063,7 +1986,7 @@
               <w:t>C++</w:t>
             </w:r>
           </w:p>
-          <w:p w14:noSpellErr="1">
+          <w:p>
             <w:pPr>
               <w:spacing w:before="20" w:after="100"/>
               <w:cnfStyle w:val="000000000000" w:firstRow="0" w:lastRow="0" w:firstColumn="0" w:lastColumn="0" w:oddVBand="0" w:evenVBand="0" w:oddHBand="0" w:evenHBand="0" w:firstRowFirstColumn="0" w:firstRowLastColumn="0" w:lastRowFirstColumn="0" w:lastRowLastColumn="0"/>
@@ -2076,7 +1999,7 @@
             <w:r>
               <w:rPr>
                 <w:rFonts w:ascii="Candara" w:hAnsi="Candara"/>
-                <w:color w:val="496473"/>
+                <w:color w:val="3F4E4F"/>
                 <w:lang w:val="en-US"/>
               </w:rPr>
               <w:t>We used th</w:t>
@@ -2084,7 +2007,7 @@
             <w:r>
               <w:rPr>
                 <w:rFonts w:ascii="Candara" w:hAnsi="Candara"/>
-                <w:color w:val="496473"/>
+                <w:color w:val="3F4E4F"/>
                 <w:lang w:val="en-US"/>
               </w:rPr>
               <w:t>is</w:t>
@@ -2092,25 +2015,25 @@
             <w:r>
               <w:rPr>
                 <w:rFonts w:ascii="Candara" w:hAnsi="Candara"/>
-                <w:color w:val="496473"/>
+                <w:color w:val="3F4E4F"/>
                 <w:lang w:val="en-US"/>
               </w:rPr>
               <w:t xml:space="preserve"> language to create the </w:t>
             </w:r>
-            <w:bookmarkStart w:name="_Int_Twa7X6no" w:id="1686978768"/>
-            <w:r>
-              <w:rPr>
-                <w:rFonts w:ascii="Candara" w:hAnsi="Candara"/>
-                <w:color w:val="496473"/>
+            <w:bookmarkStart w:id="4" w:name="_Int_Twa7X6no"/>
+            <w:r>
+              <w:rPr>
+                <w:rFonts w:ascii="Candara" w:hAnsi="Candara"/>
+                <w:color w:val="3F4E4F"/>
                 <w:lang w:val="en-US"/>
               </w:rPr>
               <w:t>base</w:t>
             </w:r>
-            <w:bookmarkEnd w:id="1686978768"/>
-            <w:r>
-              <w:rPr>
-                <w:rFonts w:ascii="Candara" w:hAnsi="Candara"/>
-                <w:color w:val="496473"/>
+            <w:bookmarkEnd w:id="4"/>
+            <w:r>
+              <w:rPr>
+                <w:rFonts w:ascii="Candara" w:hAnsi="Candara"/>
+                <w:color w:val="3F4E4F"/>
                 <w:lang w:val="en-US"/>
               </w:rPr>
               <w:t xml:space="preserve"> of the game.</w:t>
@@ -2123,7 +2046,6 @@
           <w:tcPr>
             <w:cnfStyle w:val="001000000000" w:firstRow="0" w:lastRow="0" w:firstColumn="1" w:lastColumn="0" w:oddVBand="0" w:evenVBand="0" w:oddHBand="0" w:evenHBand="0" w:firstRowFirstColumn="0" w:firstRowLastColumn="0" w:lastRowFirstColumn="0" w:lastRowLastColumn="0"/>
             <w:tcW w:w="510" w:type="dxa"/>
-            <w:tcMar/>
           </w:tcPr>
           <w:p>
             <w:pPr>
@@ -2137,15 +2059,14 @@
                 <w:rFonts w:ascii="Candara" w:hAnsi="Candara"/>
                 <w:lang w:val="en-US"/>
               </w:rPr>
+              <w:lastRenderedPageBreak/>
               <w:t>2</w:t>
             </w:r>
           </w:p>
         </w:tc>
         <w:tc>
           <w:tcPr>
-            <w:cnfStyle w:val="000000000000" w:firstRow="0" w:lastRow="0" w:firstColumn="0" w:lastColumn="0" w:oddVBand="0" w:evenVBand="0" w:oddHBand="0" w:evenHBand="0" w:firstRowFirstColumn="0" w:firstRowLastColumn="0" w:lastRowFirstColumn="0" w:lastRowLastColumn="0"/>
             <w:tcW w:w="8173" w:type="dxa"/>
-            <w:tcMar/>
           </w:tcPr>
           <w:p>
             <w:pPr>
@@ -2224,7 +2145,7 @@
             <w:r>
               <w:rPr>
                 <w:rFonts w:ascii="Candara" w:hAnsi="Candara"/>
-                <w:color w:val="496473"/>
+                <w:color w:val="3F4E4F"/>
                 <w:lang w:val="en-US"/>
               </w:rPr>
               <w:t>V</w:t>
@@ -2232,7 +2153,7 @@
             <w:r>
               <w:rPr>
                 <w:rFonts w:ascii="Candara" w:hAnsi="Candara"/>
-                <w:color w:val="496473"/>
+                <w:color w:val="3F4E4F"/>
                 <w:lang w:val="en-US"/>
               </w:rPr>
               <w:t xml:space="preserve">isual Studio 23 </w:t>
@@ -2240,7 +2161,7 @@
             <w:r>
               <w:rPr>
                 <w:rFonts w:ascii="Candara" w:hAnsi="Candara"/>
-                <w:color w:val="496473"/>
+                <w:color w:val="3F4E4F"/>
                 <w:lang w:val="en-US"/>
               </w:rPr>
               <w:t xml:space="preserve">was our main text editor, we used it to </w:t>
@@ -2248,7 +2169,7 @@
             <w:r>
               <w:rPr>
                 <w:rFonts w:ascii="Candara" w:hAnsi="Candara"/>
-                <w:color w:val="496473"/>
+                <w:color w:val="3F4E4F"/>
                 <w:lang w:val="en-US"/>
               </w:rPr>
               <w:t>develop</w:t>
@@ -2256,7 +2177,7 @@
             <w:r>
               <w:rPr>
                 <w:rFonts w:ascii="Candara" w:hAnsi="Candara"/>
-                <w:color w:val="496473"/>
+                <w:color w:val="3F4E4F"/>
                 <w:lang w:val="en-US"/>
               </w:rPr>
               <w:t xml:space="preserve"> the game</w:t>
@@ -2264,7 +2185,7 @@
             <w:r>
               <w:rPr>
                 <w:rFonts w:ascii="Candara" w:hAnsi="Candara"/>
-                <w:color w:val="496473"/>
+                <w:color w:val="3F4E4F"/>
                 <w:lang w:val="en-US"/>
               </w:rPr>
               <w:t>.</w:t>
@@ -2277,7 +2198,6 @@
           <w:tcPr>
             <w:cnfStyle w:val="001000000000" w:firstRow="0" w:lastRow="0" w:firstColumn="1" w:lastColumn="0" w:oddVBand="0" w:evenVBand="0" w:oddHBand="0" w:evenHBand="0" w:firstRowFirstColumn="0" w:firstRowLastColumn="0" w:lastRowFirstColumn="0" w:lastRowLastColumn="0"/>
             <w:tcW w:w="510" w:type="dxa"/>
-            <w:tcMar/>
           </w:tcPr>
           <w:p>
             <w:pPr>
@@ -2297,9 +2217,7 @@
         </w:tc>
         <w:tc>
           <w:tcPr>
-            <w:cnfStyle w:val="000000000000" w:firstRow="0" w:lastRow="0" w:firstColumn="0" w:lastColumn="0" w:oddVBand="0" w:evenVBand="0" w:oddHBand="0" w:evenHBand="0" w:firstRowFirstColumn="0" w:firstRowLastColumn="0" w:lastRowFirstColumn="0" w:lastRowLastColumn="0"/>
             <w:tcW w:w="8173" w:type="dxa"/>
-            <w:tcMar/>
           </w:tcPr>
           <w:p>
             <w:pPr>
@@ -2360,7 +2278,7 @@
             <w:r>
               <w:rPr>
                 <w:rFonts w:ascii="Candara" w:hAnsi="Candara"/>
-                <w:color w:val="496473"/>
+                <w:color w:val="3F4E4F"/>
                 <w:lang w:val="en-US"/>
               </w:rPr>
               <w:t xml:space="preserve">We used </w:t>
@@ -2368,7 +2286,7 @@
             <w:r>
               <w:rPr>
                 <w:rFonts w:ascii="Candara" w:hAnsi="Candara"/>
-                <w:color w:val="496473"/>
+                <w:color w:val="3F4E4F"/>
                 <w:lang w:val="en-US"/>
               </w:rPr>
               <w:t>MS</w:t>
@@ -2376,7 +2294,7 @@
             <w:r>
               <w:rPr>
                 <w:rFonts w:ascii="Candara" w:hAnsi="Candara"/>
-                <w:color w:val="496473"/>
+                <w:color w:val="3F4E4F"/>
                 <w:lang w:val="en-US"/>
               </w:rPr>
               <w:t xml:space="preserve"> tools to create the documentation and the presentation.</w:t>
@@ -2389,7 +2307,6 @@
           <w:tcPr>
             <w:cnfStyle w:val="001000000000" w:firstRow="0" w:lastRow="0" w:firstColumn="1" w:lastColumn="0" w:oddVBand="0" w:evenVBand="0" w:oddHBand="0" w:evenHBand="0" w:firstRowFirstColumn="0" w:firstRowLastColumn="0" w:lastRowFirstColumn="0" w:lastRowLastColumn="0"/>
             <w:tcW w:w="510" w:type="dxa"/>
-            <w:tcMar/>
           </w:tcPr>
           <w:p>
             <w:pPr>
@@ -2409,9 +2326,7 @@
         </w:tc>
         <w:tc>
           <w:tcPr>
-            <w:cnfStyle w:val="000000000000" w:firstRow="0" w:lastRow="0" w:firstColumn="0" w:lastColumn="0" w:oddVBand="0" w:evenVBand="0" w:oddHBand="0" w:evenHBand="0" w:firstRowFirstColumn="0" w:firstRowLastColumn="0" w:lastRowFirstColumn="0" w:lastRowLastColumn="0"/>
             <w:tcW w:w="8173" w:type="dxa"/>
-            <w:tcMar/>
           </w:tcPr>
           <w:p>
             <w:pPr>
@@ -2496,7 +2411,7 @@
             <w:r>
               <w:rPr>
                 <w:rFonts w:ascii="Candara" w:hAnsi="Candara"/>
-                <w:color w:val="496473"/>
+                <w:color w:val="3F4E4F"/>
                 <w:lang w:val="en-US"/>
               </w:rPr>
               <w:t>The program we used to create our logo was Illustrator and for the sprites we used Piskel</w:t>
@@ -2504,7 +2419,7 @@
             <w:r>
               <w:rPr>
                 <w:rFonts w:ascii="Candara" w:hAnsi="Candara"/>
-                <w:color w:val="496473"/>
+                <w:color w:val="3F4E4F"/>
                 <w:lang w:val="en-US"/>
               </w:rPr>
               <w:t>.</w:t>
@@ -2517,7 +2432,6 @@
           <w:tcPr>
             <w:cnfStyle w:val="001000000000" w:firstRow="0" w:lastRow="0" w:firstColumn="1" w:lastColumn="0" w:oddVBand="0" w:evenVBand="0" w:oddHBand="0" w:evenHBand="0" w:firstRowFirstColumn="0" w:firstRowLastColumn="0" w:lastRowFirstColumn="0" w:lastRowLastColumn="0"/>
             <w:tcW w:w="510" w:type="dxa"/>
-            <w:tcMar/>
           </w:tcPr>
           <w:p>
             <w:pPr>
@@ -2537,9 +2451,7 @@
         </w:tc>
         <w:tc>
           <w:tcPr>
-            <w:cnfStyle w:val="000000000000" w:firstRow="0" w:lastRow="0" w:firstColumn="0" w:lastColumn="0" w:oddVBand="0" w:evenVBand="0" w:oddHBand="0" w:evenHBand="0" w:firstRowFirstColumn="0" w:firstRowLastColumn="0" w:lastRowFirstColumn="0" w:lastRowLastColumn="0"/>
             <w:tcW w:w="8173" w:type="dxa"/>
-            <w:tcMar/>
           </w:tcPr>
           <w:p>
             <w:pPr>
@@ -2599,7 +2511,7 @@
             <w:r>
               <w:rPr>
                 <w:rFonts w:ascii="Candara" w:hAnsi="Candara"/>
-                <w:color w:val="496473"/>
+                <w:color w:val="3F4E4F"/>
                 <w:lang w:val="en-US"/>
               </w:rPr>
               <w:t>W</w:t>
@@ -2607,7 +2519,7 @@
             <w:r>
               <w:rPr>
                 <w:rFonts w:ascii="Candara" w:hAnsi="Candara"/>
-                <w:color w:val="496473"/>
+                <w:color w:val="3F4E4F"/>
                 <w:lang w:val="en-US"/>
               </w:rPr>
               <w:t>e</w:t>
@@ -2615,7 +2527,7 @@
             <w:r>
               <w:rPr>
                 <w:rFonts w:ascii="Candara" w:hAnsi="Candara"/>
-                <w:color w:val="496473"/>
+                <w:color w:val="3F4E4F"/>
                 <w:lang w:val="en-US"/>
               </w:rPr>
               <w:t xml:space="preserve"> mainly communicated via Microsoft Teams.</w:t>
@@ -2628,7 +2540,6 @@
           <w:tcPr>
             <w:cnfStyle w:val="001000000000" w:firstRow="0" w:lastRow="0" w:firstColumn="1" w:lastColumn="0" w:oddVBand="0" w:evenVBand="0" w:oddHBand="0" w:evenHBand="0" w:firstRowFirstColumn="0" w:firstRowLastColumn="0" w:lastRowFirstColumn="0" w:lastRowLastColumn="0"/>
             <w:tcW w:w="510" w:type="dxa"/>
-            <w:tcMar/>
           </w:tcPr>
           <w:p>
             <w:pPr>
@@ -2648,9 +2559,7 @@
         </w:tc>
         <w:tc>
           <w:tcPr>
-            <w:cnfStyle w:val="000000000000" w:firstRow="0" w:lastRow="0" w:firstColumn="0" w:lastColumn="0" w:oddVBand="0" w:evenVBand="0" w:oddHBand="0" w:evenHBand="0" w:firstRowFirstColumn="0" w:firstRowLastColumn="0" w:lastRowFirstColumn="0" w:lastRowLastColumn="0"/>
             <w:tcW w:w="8173" w:type="dxa"/>
-            <w:tcMar/>
           </w:tcPr>
           <w:p>
             <w:pPr>
@@ -2711,7 +2620,7 @@
             <w:r>
               <w:rPr>
                 <w:rFonts w:ascii="Candara" w:hAnsi="Candara"/>
-                <w:color w:val="496473"/>
+                <w:color w:val="3F4E4F"/>
                 <w:lang w:val="en-US"/>
               </w:rPr>
               <w:t xml:space="preserve">We used Git </w:t>
@@ -2719,7 +2628,7 @@
             <w:r>
               <w:rPr>
                 <w:rFonts w:ascii="Candara" w:hAnsi="Candara"/>
-                <w:color w:val="496473"/>
+                <w:color w:val="3F4E4F"/>
                 <w:lang w:val="en-US"/>
               </w:rPr>
               <w:t xml:space="preserve">tools to commit and </w:t>
@@ -2727,7 +2636,7 @@
             <w:r>
               <w:rPr>
                 <w:rFonts w:ascii="Candara" w:hAnsi="Candara"/>
-                <w:color w:val="496473"/>
+                <w:color w:val="3F4E4F"/>
                 <w:lang w:val="en-US"/>
               </w:rPr>
               <w:t>keep-up</w:t>
@@ -2735,7 +2644,7 @@
             <w:r>
               <w:rPr>
                 <w:rFonts w:ascii="Candara" w:hAnsi="Candara"/>
-                <w:color w:val="496473"/>
+                <w:color w:val="3F4E4F"/>
                 <w:lang w:val="en-US"/>
               </w:rPr>
               <w:t xml:space="preserve"> </w:t>
@@ -2743,7 +2652,7 @@
             <w:r>
               <w:rPr>
                 <w:rFonts w:ascii="Candara" w:hAnsi="Candara"/>
-                <w:color w:val="496473"/>
+                <w:color w:val="3F4E4F"/>
                 <w:lang w:val="en-US"/>
               </w:rPr>
               <w:t>with the project.</w:t>
@@ -2761,12 +2670,13 @@
           <w:rFonts w:ascii="Alegreya Sans SC Thin" w:hAnsi="Alegreya Sans SC Thin"/>
         </w:rPr>
       </w:pPr>
-      <w:bookmarkStart w:name="_Toc150688128" w:id="4"/>
+      <w:bookmarkStart w:id="5" w:name="_Toc150696344"/>
       <w:r>
         <w:rPr>
           <w:rFonts w:ascii="Alegreya Sans SC Thin" w:hAnsi="Alegreya Sans SC Thin"/>
           <w:color w:val="3F4E4F"/>
         </w:rPr>
+        <w:lastRenderedPageBreak/>
         <w:t>5</w:t>
       </w:r>
       <w:r>
@@ -2797,7 +2707,7 @@
         </w:rPr>
         <w:t>Scheme</w:t>
       </w:r>
-      <w:bookmarkEnd w:id="4"/>
+      <w:bookmarkEnd w:id="5"/>
     </w:p>
     <w:p>
       <w:r>
@@ -2820,7 +2730,7 @@
                     <pic:cNvPicPr/>
                   </pic:nvPicPr>
                   <pic:blipFill>
-                    <a:blip r:embed="rId10">
+                    <a:blip r:embed="rId9">
                       <a:extLst>
                         <a:ext uri="{28A0092B-C50C-407E-A947-70E740481C1C}">
                           <a14:useLocalDpi xmlns:a14="http://schemas.microsoft.com/office/drawing/2010/main" val="0"/>
@@ -2849,8 +2759,8 @@
     </w:p>
     <w:p/>
     <w:sectPr>
-      <w:footerReference w:type="default" r:id="rId11"/>
-      <w:pgSz w:w="12240" w:h="15840" w:orient="portrait"/>
+      <w:footerReference w:type="default" r:id="rId10"/>
+      <w:pgSz w:w="12240" w:h="15840"/>
       <w:pgMar w:top="1728" w:right="1800" w:bottom="1440" w:left="1800" w:header="720" w:footer="720" w:gutter="0"/>
       <w:pgNumType w:start="0"/>
       <w:cols w:space="720"/>
@@ -2969,16 +2879,14 @@
 </file>
 
 <file path=word/intelligence2.xml><?xml version="1.0" encoding="utf-8"?>
-<int2:intelligence xmlns:int2="http://schemas.microsoft.com/office/intelligence/2020/intelligence">
+<int2:intelligence xmlns:int2="http://schemas.microsoft.com/office/intelligence/2020/intelligence" xmlns:oel="http://schemas.microsoft.com/office/2019/extlst">
   <int2:observations>
     <int2:bookmark int2:bookmarkName="_Int_Twa7X6no" int2:invalidationBookmarkName="" int2:hashCode="FAXfZsviGbC/Y1" int2:id="1oQGvpC3">
-      <int2:state int2:type="AugLoop_Text_Critique" int2:value="Rejected"/>
-    </int2:bookmark>
-    <int2:bookmark int2:bookmarkName="_Int_lZAanAlO" int2:invalidationBookmarkName="" int2:hashCode="LNdIS8GxX8z/gi" int2:id="rWwS9Afo">
-      <int2:state int2:type="AugLoop_Text_Critique" int2:value="Rejected"/>
+      <int2:state int2:value="Rejected" int2:type="AugLoop_Text_Critique"/>
     </int2:bookmark>
   </int2:observations>
   <int2:intelligenceSettings/>
+  <int2:onDemandWorkflows/>
 </int2:intelligence>
 </file>
 
@@ -3068,7 +2976,7 @@
         <w:ind w:left="1800" w:hanging="360"/>
       </w:pPr>
       <w:rPr>
-        <w:rFonts w:hint="default" w:ascii="Symbol" w:hAnsi="Symbol"/>
+        <w:rFonts w:ascii="Symbol" w:hAnsi="Symbol" w:hint="default"/>
       </w:rPr>
     </w:lvl>
   </w:abstractNum>
@@ -3088,7 +2996,7 @@
         <w:ind w:left="1440" w:hanging="360"/>
       </w:pPr>
       <w:rPr>
-        <w:rFonts w:hint="default" w:ascii="Symbol" w:hAnsi="Symbol"/>
+        <w:rFonts w:ascii="Symbol" w:hAnsi="Symbol" w:hint="default"/>
       </w:rPr>
     </w:lvl>
   </w:abstractNum>
@@ -3108,7 +3016,7 @@
         <w:ind w:left="1080" w:hanging="360"/>
       </w:pPr>
       <w:rPr>
-        <w:rFonts w:hint="default" w:ascii="Symbol" w:hAnsi="Symbol"/>
+        <w:rFonts w:ascii="Symbol" w:hAnsi="Symbol" w:hint="default"/>
       </w:rPr>
     </w:lvl>
   </w:abstractNum>
@@ -3128,7 +3036,7 @@
         <w:ind w:left="720" w:hanging="360"/>
       </w:pPr>
       <w:rPr>
-        <w:rFonts w:hint="default" w:ascii="Symbol" w:hAnsi="Symbol"/>
+        <w:rFonts w:ascii="Symbol" w:hAnsi="Symbol" w:hint="default"/>
       </w:rPr>
     </w:lvl>
   </w:abstractNum>
@@ -3164,7 +3072,7 @@
         <w:ind w:left="720" w:hanging="360"/>
       </w:pPr>
       <w:rPr>
-        <w:rFonts w:hint="default" w:ascii="Century Gothic" w:hAnsi="Century Gothic"/>
+        <w:rFonts w:ascii="Century Gothic" w:hAnsi="Century Gothic" w:hint="default"/>
         <w:color w:val="0D0D0D" w:themeColor="text1" w:themeTint="F2"/>
       </w:rPr>
     </w:lvl>
@@ -3355,7 +3263,7 @@
         <w:ind w:left="720" w:hanging="360"/>
       </w:pPr>
       <w:rPr>
-        <w:rFonts w:hint="default" w:ascii="Calibri" w:hAnsi="Calibri" w:cs="Calibri" w:eastAsiaTheme="minorHAnsi"/>
+        <w:rFonts w:ascii="Calibri" w:eastAsiaTheme="minorHAnsi" w:hAnsi="Calibri" w:cs="Calibri" w:hint="default"/>
       </w:rPr>
     </w:lvl>
     <w:lvl w:ilvl="1" w:tplc="04020003" w:tentative="1">
@@ -3367,7 +3275,7 @@
         <w:ind w:left="1440" w:hanging="360"/>
       </w:pPr>
       <w:rPr>
-        <w:rFonts w:hint="default" w:ascii="Courier New" w:hAnsi="Courier New" w:cs="Courier New"/>
+        <w:rFonts w:ascii="Courier New" w:hAnsi="Courier New" w:cs="Courier New" w:hint="default"/>
       </w:rPr>
     </w:lvl>
     <w:lvl w:ilvl="2" w:tplc="04020005" w:tentative="1">
@@ -3379,7 +3287,7 @@
         <w:ind w:left="2160" w:hanging="360"/>
       </w:pPr>
       <w:rPr>
-        <w:rFonts w:hint="default" w:ascii="Wingdings" w:hAnsi="Wingdings"/>
+        <w:rFonts w:ascii="Wingdings" w:hAnsi="Wingdings" w:hint="default"/>
       </w:rPr>
     </w:lvl>
     <w:lvl w:ilvl="3" w:tplc="04020001" w:tentative="1">
@@ -3391,7 +3299,7 @@
         <w:ind w:left="2880" w:hanging="360"/>
       </w:pPr>
       <w:rPr>
-        <w:rFonts w:hint="default" w:ascii="Symbol" w:hAnsi="Symbol"/>
+        <w:rFonts w:ascii="Symbol" w:hAnsi="Symbol" w:hint="default"/>
       </w:rPr>
     </w:lvl>
     <w:lvl w:ilvl="4" w:tplc="04020003" w:tentative="1">
@@ -3403,7 +3311,7 @@
         <w:ind w:left="3600" w:hanging="360"/>
       </w:pPr>
       <w:rPr>
-        <w:rFonts w:hint="default" w:ascii="Courier New" w:hAnsi="Courier New" w:cs="Courier New"/>
+        <w:rFonts w:ascii="Courier New" w:hAnsi="Courier New" w:cs="Courier New" w:hint="default"/>
       </w:rPr>
     </w:lvl>
     <w:lvl w:ilvl="5" w:tplc="04020005" w:tentative="1">
@@ -3415,7 +3323,7 @@
         <w:ind w:left="4320" w:hanging="360"/>
       </w:pPr>
       <w:rPr>
-        <w:rFonts w:hint="default" w:ascii="Wingdings" w:hAnsi="Wingdings"/>
+        <w:rFonts w:ascii="Wingdings" w:hAnsi="Wingdings" w:hint="default"/>
       </w:rPr>
     </w:lvl>
     <w:lvl w:ilvl="6" w:tplc="04020001" w:tentative="1">
@@ -3427,7 +3335,7 @@
         <w:ind w:left="5040" w:hanging="360"/>
       </w:pPr>
       <w:rPr>
-        <w:rFonts w:hint="default" w:ascii="Symbol" w:hAnsi="Symbol"/>
+        <w:rFonts w:ascii="Symbol" w:hAnsi="Symbol" w:hint="default"/>
       </w:rPr>
     </w:lvl>
     <w:lvl w:ilvl="7" w:tplc="04020003" w:tentative="1">
@@ -3439,7 +3347,7 @@
         <w:ind w:left="5760" w:hanging="360"/>
       </w:pPr>
       <w:rPr>
-        <w:rFonts w:hint="default" w:ascii="Courier New" w:hAnsi="Courier New" w:cs="Courier New"/>
+        <w:rFonts w:ascii="Courier New" w:hAnsi="Courier New" w:cs="Courier New" w:hint="default"/>
       </w:rPr>
     </w:lvl>
     <w:lvl w:ilvl="8" w:tplc="04020005" w:tentative="1">
@@ -3451,7 +3359,7 @@
         <w:ind w:left="6480" w:hanging="360"/>
       </w:pPr>
       <w:rPr>
-        <w:rFonts w:hint="default" w:ascii="Wingdings" w:hAnsi="Wingdings"/>
+        <w:rFonts w:ascii="Wingdings" w:hAnsi="Wingdings" w:hint="default"/>
       </w:rPr>
     </w:lvl>
   </w:abstractNum>
@@ -3468,7 +3376,7 @@
         <w:ind w:left="1080" w:hanging="360"/>
       </w:pPr>
       <w:rPr>
-        <w:rFonts w:hint="default" w:ascii="Symbol" w:hAnsi="Symbol"/>
+        <w:rFonts w:ascii="Symbol" w:hAnsi="Symbol" w:hint="default"/>
       </w:rPr>
     </w:lvl>
     <w:lvl w:ilvl="1" w:tplc="04020003" w:tentative="1">
@@ -3480,7 +3388,7 @@
         <w:ind w:left="1800" w:hanging="360"/>
       </w:pPr>
       <w:rPr>
-        <w:rFonts w:hint="default" w:ascii="Courier New" w:hAnsi="Courier New" w:cs="Courier New"/>
+        <w:rFonts w:ascii="Courier New" w:hAnsi="Courier New" w:cs="Courier New" w:hint="default"/>
       </w:rPr>
     </w:lvl>
     <w:lvl w:ilvl="2" w:tplc="04020005" w:tentative="1">
@@ -3492,7 +3400,7 @@
         <w:ind w:left="2520" w:hanging="360"/>
       </w:pPr>
       <w:rPr>
-        <w:rFonts w:hint="default" w:ascii="Wingdings" w:hAnsi="Wingdings"/>
+        <w:rFonts w:ascii="Wingdings" w:hAnsi="Wingdings" w:hint="default"/>
       </w:rPr>
     </w:lvl>
     <w:lvl w:ilvl="3" w:tplc="04020001" w:tentative="1">
@@ -3504,7 +3412,7 @@
         <w:ind w:left="3240" w:hanging="360"/>
       </w:pPr>
       <w:rPr>
-        <w:rFonts w:hint="default" w:ascii="Symbol" w:hAnsi="Symbol"/>
+        <w:rFonts w:ascii="Symbol" w:hAnsi="Symbol" w:hint="default"/>
       </w:rPr>
     </w:lvl>
     <w:lvl w:ilvl="4" w:tplc="04020003" w:tentative="1">
@@ -3516,7 +3424,7 @@
         <w:ind w:left="3960" w:hanging="360"/>
       </w:pPr>
       <w:rPr>
-        <w:rFonts w:hint="default" w:ascii="Courier New" w:hAnsi="Courier New" w:cs="Courier New"/>
+        <w:rFonts w:ascii="Courier New" w:hAnsi="Courier New" w:cs="Courier New" w:hint="default"/>
       </w:rPr>
     </w:lvl>
     <w:lvl w:ilvl="5" w:tplc="04020005" w:tentative="1">
@@ -3528,7 +3436,7 @@
         <w:ind w:left="4680" w:hanging="360"/>
       </w:pPr>
       <w:rPr>
-        <w:rFonts w:hint="default" w:ascii="Wingdings" w:hAnsi="Wingdings"/>
+        <w:rFonts w:ascii="Wingdings" w:hAnsi="Wingdings" w:hint="default"/>
       </w:rPr>
     </w:lvl>
     <w:lvl w:ilvl="6" w:tplc="04020001" w:tentative="1">
@@ -3540,7 +3448,7 @@
         <w:ind w:left="5400" w:hanging="360"/>
       </w:pPr>
       <w:rPr>
-        <w:rFonts w:hint="default" w:ascii="Symbol" w:hAnsi="Symbol"/>
+        <w:rFonts w:ascii="Symbol" w:hAnsi="Symbol" w:hint="default"/>
       </w:rPr>
     </w:lvl>
     <w:lvl w:ilvl="7" w:tplc="04020003" w:tentative="1">
@@ -3552,7 +3460,7 @@
         <w:ind w:left="6120" w:hanging="360"/>
       </w:pPr>
       <w:rPr>
-        <w:rFonts w:hint="default" w:ascii="Courier New" w:hAnsi="Courier New" w:cs="Courier New"/>
+        <w:rFonts w:ascii="Courier New" w:hAnsi="Courier New" w:cs="Courier New" w:hint="default"/>
       </w:rPr>
     </w:lvl>
     <w:lvl w:ilvl="8" w:tplc="04020005" w:tentative="1">
@@ -3564,7 +3472,7 @@
         <w:ind w:left="6840" w:hanging="360"/>
       </w:pPr>
       <w:rPr>
-        <w:rFonts w:hint="default" w:ascii="Wingdings" w:hAnsi="Wingdings"/>
+        <w:rFonts w:ascii="Wingdings" w:hAnsi="Wingdings" w:hint="default"/>
       </w:rPr>
     </w:lvl>
   </w:abstractNum>
@@ -3581,7 +3489,7 @@
         <w:ind w:left="720" w:hanging="360"/>
       </w:pPr>
       <w:rPr>
-        <w:rFonts w:hint="default" w:ascii="Symbol" w:hAnsi="Symbol"/>
+        <w:rFonts w:ascii="Symbol" w:hAnsi="Symbol" w:hint="default"/>
       </w:rPr>
     </w:lvl>
     <w:lvl w:ilvl="1" w:tplc="04020003" w:tentative="1">
@@ -3593,7 +3501,7 @@
         <w:ind w:left="1440" w:hanging="360"/>
       </w:pPr>
       <w:rPr>
-        <w:rFonts w:hint="default" w:ascii="Courier New" w:hAnsi="Courier New" w:cs="Courier New"/>
+        <w:rFonts w:ascii="Courier New" w:hAnsi="Courier New" w:cs="Courier New" w:hint="default"/>
       </w:rPr>
     </w:lvl>
     <w:lvl w:ilvl="2" w:tplc="04020005" w:tentative="1">
@@ -3605,7 +3513,7 @@
         <w:ind w:left="2160" w:hanging="360"/>
       </w:pPr>
       <w:rPr>
-        <w:rFonts w:hint="default" w:ascii="Wingdings" w:hAnsi="Wingdings"/>
+        <w:rFonts w:ascii="Wingdings" w:hAnsi="Wingdings" w:hint="default"/>
       </w:rPr>
     </w:lvl>
     <w:lvl w:ilvl="3" w:tplc="04020001" w:tentative="1">
@@ -3617,7 +3525,7 @@
         <w:ind w:left="2880" w:hanging="360"/>
       </w:pPr>
       <w:rPr>
-        <w:rFonts w:hint="default" w:ascii="Symbol" w:hAnsi="Symbol"/>
+        <w:rFonts w:ascii="Symbol" w:hAnsi="Symbol" w:hint="default"/>
       </w:rPr>
     </w:lvl>
     <w:lvl w:ilvl="4" w:tplc="04020003" w:tentative="1">
@@ -3629,7 +3537,7 @@
         <w:ind w:left="3600" w:hanging="360"/>
       </w:pPr>
       <w:rPr>
-        <w:rFonts w:hint="default" w:ascii="Courier New" w:hAnsi="Courier New" w:cs="Courier New"/>
+        <w:rFonts w:ascii="Courier New" w:hAnsi="Courier New" w:cs="Courier New" w:hint="default"/>
       </w:rPr>
     </w:lvl>
     <w:lvl w:ilvl="5" w:tplc="04020005" w:tentative="1">
@@ -3641,7 +3549,7 @@
         <w:ind w:left="4320" w:hanging="360"/>
       </w:pPr>
       <w:rPr>
-        <w:rFonts w:hint="default" w:ascii="Wingdings" w:hAnsi="Wingdings"/>
+        <w:rFonts w:ascii="Wingdings" w:hAnsi="Wingdings" w:hint="default"/>
       </w:rPr>
     </w:lvl>
     <w:lvl w:ilvl="6" w:tplc="04020001" w:tentative="1">
@@ -3653,7 +3561,7 @@
         <w:ind w:left="5040" w:hanging="360"/>
       </w:pPr>
       <w:rPr>
-        <w:rFonts w:hint="default" w:ascii="Symbol" w:hAnsi="Symbol"/>
+        <w:rFonts w:ascii="Symbol" w:hAnsi="Symbol" w:hint="default"/>
       </w:rPr>
     </w:lvl>
     <w:lvl w:ilvl="7" w:tplc="04020003" w:tentative="1">
@@ -3665,7 +3573,7 @@
         <w:ind w:left="5760" w:hanging="360"/>
       </w:pPr>
       <w:rPr>
-        <w:rFonts w:hint="default" w:ascii="Courier New" w:hAnsi="Courier New" w:cs="Courier New"/>
+        <w:rFonts w:ascii="Courier New" w:hAnsi="Courier New" w:cs="Courier New" w:hint="default"/>
       </w:rPr>
     </w:lvl>
     <w:lvl w:ilvl="8" w:tplc="04020005" w:tentative="1">
@@ -3677,7 +3585,7 @@
         <w:ind w:left="6480" w:hanging="360"/>
       </w:pPr>
       <w:rPr>
-        <w:rFonts w:hint="default" w:ascii="Wingdings" w:hAnsi="Wingdings"/>
+        <w:rFonts w:ascii="Wingdings" w:hAnsi="Wingdings" w:hint="default"/>
       </w:rPr>
     </w:lvl>
   </w:abstractNum>
@@ -4096,7 +4004,7 @@
   <w:docDefaults>
     <w:rPrDefault>
       <w:rPr>
-        <w:rFonts w:asciiTheme="minorHAnsi" w:hAnsiTheme="minorHAnsi" w:eastAsiaTheme="minorHAnsi" w:cstheme="minorBidi"/>
+        <w:rFonts w:asciiTheme="minorHAnsi" w:eastAsiaTheme="minorHAnsi" w:hAnsiTheme="minorHAnsi" w:cstheme="minorBidi"/>
         <w:color w:val="595959" w:themeColor="text1" w:themeTint="A6"/>
         <w:sz w:val="22"/>
         <w:szCs w:val="22"/>
@@ -4112,14 +4020,14 @@
   <w:latentStyles w:defLockedState="0" w:defUIPriority="99" w:defSemiHidden="0" w:defUnhideWhenUsed="0" w:defQFormat="0" w:count="376">
     <w:lsdException w:name="Normal" w:uiPriority="0" w:qFormat="1"/>
     <w:lsdException w:name="heading 1" w:uiPriority="9" w:qFormat="1"/>
-    <w:lsdException w:name="heading 2" w:uiPriority="9" w:semiHidden="1" w:unhideWhenUsed="1" w:qFormat="1"/>
-    <w:lsdException w:name="heading 3" w:uiPriority="9" w:semiHidden="1" w:unhideWhenUsed="1" w:qFormat="1"/>
-    <w:lsdException w:name="heading 4" w:uiPriority="9" w:semiHidden="1" w:unhideWhenUsed="1" w:qFormat="1"/>
-    <w:lsdException w:name="heading 5" w:uiPriority="9" w:semiHidden="1" w:unhideWhenUsed="1" w:qFormat="1"/>
-    <w:lsdException w:name="heading 6" w:uiPriority="9" w:semiHidden="1" w:unhideWhenUsed="1" w:qFormat="1"/>
-    <w:lsdException w:name="heading 7" w:uiPriority="9" w:semiHidden="1" w:unhideWhenUsed="1" w:qFormat="1"/>
-    <w:lsdException w:name="heading 8" w:uiPriority="9" w:semiHidden="1" w:unhideWhenUsed="1" w:qFormat="1"/>
-    <w:lsdException w:name="heading 9" w:uiPriority="9" w:semiHidden="1" w:unhideWhenUsed="1" w:qFormat="1"/>
+    <w:lsdException w:name="heading 2" w:semiHidden="1" w:uiPriority="9" w:unhideWhenUsed="1" w:qFormat="1"/>
+    <w:lsdException w:name="heading 3" w:semiHidden="1" w:uiPriority="9" w:unhideWhenUsed="1" w:qFormat="1"/>
+    <w:lsdException w:name="heading 4" w:semiHidden="1" w:uiPriority="9" w:unhideWhenUsed="1" w:qFormat="1"/>
+    <w:lsdException w:name="heading 5" w:semiHidden="1" w:uiPriority="9" w:unhideWhenUsed="1" w:qFormat="1"/>
+    <w:lsdException w:name="heading 6" w:semiHidden="1" w:uiPriority="9" w:unhideWhenUsed="1" w:qFormat="1"/>
+    <w:lsdException w:name="heading 7" w:semiHidden="1" w:uiPriority="9" w:unhideWhenUsed="1" w:qFormat="1"/>
+    <w:lsdException w:name="heading 8" w:semiHidden="1" w:uiPriority="9" w:unhideWhenUsed="1" w:qFormat="1"/>
+    <w:lsdException w:name="heading 9" w:semiHidden="1" w:uiPriority="9" w:unhideWhenUsed="1" w:qFormat="1"/>
     <w:lsdException w:name="index 1" w:semiHidden="1" w:unhideWhenUsed="1"/>
     <w:lsdException w:name="index 2" w:semiHidden="1" w:unhideWhenUsed="1"/>
     <w:lsdException w:name="index 3" w:semiHidden="1" w:unhideWhenUsed="1"/>
@@ -4129,22 +4037,22 @@
     <w:lsdException w:name="index 7" w:semiHidden="1" w:unhideWhenUsed="1"/>
     <w:lsdException w:name="index 8" w:semiHidden="1" w:unhideWhenUsed="1"/>
     <w:lsdException w:name="index 9" w:semiHidden="1" w:unhideWhenUsed="1"/>
-    <w:lsdException w:name="toc 1" w:uiPriority="39" w:semiHidden="1" w:unhideWhenUsed="1"/>
-    <w:lsdException w:name="toc 2" w:uiPriority="39" w:semiHidden="1" w:unhideWhenUsed="1"/>
-    <w:lsdException w:name="toc 3" w:uiPriority="39" w:semiHidden="1" w:unhideWhenUsed="1"/>
-    <w:lsdException w:name="toc 4" w:uiPriority="39" w:semiHidden="1" w:unhideWhenUsed="1"/>
-    <w:lsdException w:name="toc 5" w:uiPriority="39" w:semiHidden="1" w:unhideWhenUsed="1"/>
-    <w:lsdException w:name="toc 6" w:uiPriority="39" w:semiHidden="1" w:unhideWhenUsed="1"/>
-    <w:lsdException w:name="toc 7" w:uiPriority="39" w:semiHidden="1" w:unhideWhenUsed="1"/>
-    <w:lsdException w:name="toc 8" w:uiPriority="39" w:semiHidden="1" w:unhideWhenUsed="1"/>
-    <w:lsdException w:name="toc 9" w:uiPriority="39" w:semiHidden="1" w:unhideWhenUsed="1"/>
+    <w:lsdException w:name="toc 1" w:semiHidden="1" w:uiPriority="39" w:unhideWhenUsed="1"/>
+    <w:lsdException w:name="toc 2" w:semiHidden="1" w:uiPriority="39" w:unhideWhenUsed="1"/>
+    <w:lsdException w:name="toc 3" w:semiHidden="1" w:uiPriority="39" w:unhideWhenUsed="1"/>
+    <w:lsdException w:name="toc 4" w:semiHidden="1" w:uiPriority="39" w:unhideWhenUsed="1"/>
+    <w:lsdException w:name="toc 5" w:semiHidden="1" w:uiPriority="39" w:unhideWhenUsed="1"/>
+    <w:lsdException w:name="toc 6" w:semiHidden="1" w:uiPriority="39" w:unhideWhenUsed="1"/>
+    <w:lsdException w:name="toc 7" w:semiHidden="1" w:uiPriority="39" w:unhideWhenUsed="1"/>
+    <w:lsdException w:name="toc 8" w:semiHidden="1" w:uiPriority="39" w:unhideWhenUsed="1"/>
+    <w:lsdException w:name="toc 9" w:semiHidden="1" w:uiPriority="39" w:unhideWhenUsed="1"/>
     <w:lsdException w:name="Normal Indent" w:semiHidden="1" w:unhideWhenUsed="1"/>
     <w:lsdException w:name="footnote text" w:semiHidden="1" w:unhideWhenUsed="1"/>
     <w:lsdException w:name="annotation text" w:semiHidden="1" w:unhideWhenUsed="1"/>
     <w:lsdException w:name="header" w:semiHidden="1" w:unhideWhenUsed="1"/>
     <w:lsdException w:name="footer" w:semiHidden="1" w:unhideWhenUsed="1"/>
     <w:lsdException w:name="index heading" w:semiHidden="1" w:unhideWhenUsed="1"/>
-    <w:lsdException w:name="caption" w:uiPriority="35" w:semiHidden="1" w:unhideWhenUsed="1" w:qFormat="1"/>
+    <w:lsdException w:name="caption" w:semiHidden="1" w:uiPriority="35" w:unhideWhenUsed="1" w:qFormat="1"/>
     <w:lsdException w:name="table of figures" w:semiHidden="1" w:unhideWhenUsed="1"/>
     <w:lsdException w:name="envelope address" w:semiHidden="1" w:unhideWhenUsed="1"/>
     <w:lsdException w:name="envelope return" w:semiHidden="1" w:unhideWhenUsed="1"/>
@@ -4158,8 +4066,8 @@
     <w:lsdException w:name="macro" w:semiHidden="1" w:unhideWhenUsed="1"/>
     <w:lsdException w:name="toa heading" w:semiHidden="1" w:unhideWhenUsed="1"/>
     <w:lsdException w:name="List" w:semiHidden="1" w:unhideWhenUsed="1"/>
-    <w:lsdException w:name="List Bullet" w:uiPriority="10" w:semiHidden="1" w:unhideWhenUsed="1" w:qFormat="1"/>
-    <w:lsdException w:name="List Number" w:uiPriority="11" w:semiHidden="1" w:unhideWhenUsed="1" w:qFormat="1"/>
+    <w:lsdException w:name="List Bullet" w:semiHidden="1" w:uiPriority="10" w:unhideWhenUsed="1" w:qFormat="1"/>
+    <w:lsdException w:name="List Number" w:semiHidden="1" w:uiPriority="11" w:unhideWhenUsed="1" w:qFormat="1"/>
     <w:lsdException w:name="List 2" w:semiHidden="1" w:unhideWhenUsed="1"/>
     <w:lsdException w:name="List 3" w:semiHidden="1" w:unhideWhenUsed="1"/>
     <w:lsdException w:name="List 4" w:semiHidden="1" w:unhideWhenUsed="1"/>
@@ -4172,10 +4080,10 @@
     <w:lsdException w:name="List Number 3" w:semiHidden="1" w:unhideWhenUsed="1"/>
     <w:lsdException w:name="List Number 4" w:semiHidden="1" w:unhideWhenUsed="1"/>
     <w:lsdException w:name="List Number 5" w:semiHidden="1" w:unhideWhenUsed="1"/>
-    <w:lsdException w:name="Title" w:uiPriority="2" w:semiHidden="1" w:unhideWhenUsed="1" w:qFormat="1"/>
+    <w:lsdException w:name="Title" w:semiHidden="1" w:uiPriority="2" w:unhideWhenUsed="1" w:qFormat="1"/>
     <w:lsdException w:name="Closing" w:semiHidden="1" w:unhideWhenUsed="1"/>
     <w:lsdException w:name="Signature" w:semiHidden="1" w:unhideWhenUsed="1"/>
-    <w:lsdException w:name="Default Paragraph Font" w:uiPriority="1" w:semiHidden="1" w:unhideWhenUsed="1"/>
+    <w:lsdException w:name="Default Paragraph Font" w:semiHidden="1" w:uiPriority="1" w:unhideWhenUsed="1"/>
     <w:lsdException w:name="Body Text" w:semiHidden="1" w:unhideWhenUsed="1"/>
     <w:lsdException w:name="Body Text Indent" w:semiHidden="1" w:unhideWhenUsed="1"/>
     <w:lsdException w:name="List Continue" w:semiHidden="1" w:unhideWhenUsed="1"/>
@@ -4184,7 +4092,7 @@
     <w:lsdException w:name="List Continue 4" w:semiHidden="1" w:unhideWhenUsed="1"/>
     <w:lsdException w:name="List Continue 5" w:semiHidden="1" w:unhideWhenUsed="1"/>
     <w:lsdException w:name="Message Header" w:semiHidden="1" w:unhideWhenUsed="1"/>
-    <w:lsdException w:name="Subtitle" w:uiPriority="3" w:semiHidden="1" w:unhideWhenUsed="1" w:qFormat="1"/>
+    <w:lsdException w:name="Subtitle" w:semiHidden="1" w:uiPriority="3" w:unhideWhenUsed="1" w:qFormat="1"/>
     <w:lsdException w:name="Salutation" w:semiHidden="1" w:unhideWhenUsed="1"/>
     <w:lsdException w:name="Date" w:semiHidden="1" w:unhideWhenUsed="1"/>
     <w:lsdException w:name="Body Text First Indent" w:semiHidden="1" w:unhideWhenUsed="1"/>
@@ -4197,8 +4105,8 @@
     <w:lsdException w:name="Block Text" w:semiHidden="1" w:unhideWhenUsed="1"/>
     <w:lsdException w:name="Hyperlink" w:semiHidden="1" w:unhideWhenUsed="1"/>
     <w:lsdException w:name="FollowedHyperlink" w:semiHidden="1" w:unhideWhenUsed="1"/>
-    <w:lsdException w:name="Strong" w:uiPriority="22" w:semiHidden="1" w:unhideWhenUsed="1" w:qFormat="1"/>
-    <w:lsdException w:name="Emphasis" w:uiPriority="20" w:semiHidden="1" w:unhideWhenUsed="1" w:qFormat="1"/>
+    <w:lsdException w:name="Strong" w:semiHidden="1" w:uiPriority="22" w:unhideWhenUsed="1" w:qFormat="1"/>
+    <w:lsdException w:name="Emphasis" w:semiHidden="1" w:uiPriority="20" w:unhideWhenUsed="1" w:qFormat="1"/>
     <w:lsdException w:name="Document Map" w:semiHidden="1" w:unhideWhenUsed="1"/>
     <w:lsdException w:name="Plain Text" w:semiHidden="1" w:unhideWhenUsed="1"/>
     <w:lsdException w:name="E-mail Signature" w:semiHidden="1" w:unhideWhenUsed="1"/>
@@ -4267,7 +4175,7 @@
     <w:lsdException w:name="Table Grid" w:uiPriority="39"/>
     <w:lsdException w:name="Table Theme" w:semiHidden="1" w:unhideWhenUsed="1"/>
     <w:lsdException w:name="Placeholder Text" w:semiHidden="1"/>
-    <w:lsdException w:name="No Spacing" w:uiPriority="1" w:semiHidden="1" w:unhideWhenUsed="1" w:qFormat="1"/>
+    <w:lsdException w:name="No Spacing" w:semiHidden="1" w:uiPriority="1" w:unhideWhenUsed="1" w:qFormat="1"/>
     <w:lsdException w:name="Light Shading" w:uiPriority="60"/>
     <w:lsdException w:name="Light List" w:uiPriority="61"/>
     <w:lsdException w:name="Light Grid" w:uiPriority="62"/>
@@ -4289,9 +4197,9 @@
     <w:lsdException w:name="Medium Shading 2 Accent 1" w:uiPriority="64"/>
     <w:lsdException w:name="Medium List 1 Accent 1" w:uiPriority="65"/>
     <w:lsdException w:name="Revision" w:semiHidden="1"/>
-    <w:lsdException w:name="List Paragraph" w:uiPriority="34" w:semiHidden="1" w:unhideWhenUsed="1" w:qFormat="1"/>
-    <w:lsdException w:name="Quote" w:uiPriority="29" w:semiHidden="1" w:unhideWhenUsed="1" w:qFormat="1"/>
-    <w:lsdException w:name="Intense Quote" w:uiPriority="30" w:semiHidden="1" w:unhideWhenUsed="1" w:qFormat="1"/>
+    <w:lsdException w:name="List Paragraph" w:semiHidden="1" w:uiPriority="34" w:unhideWhenUsed="1" w:qFormat="1"/>
+    <w:lsdException w:name="Quote" w:semiHidden="1" w:uiPriority="29" w:unhideWhenUsed="1" w:qFormat="1"/>
+    <w:lsdException w:name="Intense Quote" w:semiHidden="1" w:uiPriority="30" w:unhideWhenUsed="1" w:qFormat="1"/>
     <w:lsdException w:name="Medium List 2 Accent 1" w:uiPriority="66"/>
     <w:lsdException w:name="Medium Grid 1 Accent 1" w:uiPriority="67"/>
     <w:lsdException w:name="Medium Grid 2 Accent 1" w:uiPriority="68"/>
@@ -4370,13 +4278,13 @@
     <w:lsdException w:name="Colorful Shading Accent 6" w:uiPriority="71"/>
     <w:lsdException w:name="Colorful List Accent 6" w:uiPriority="72"/>
     <w:lsdException w:name="Colorful Grid Accent 6" w:uiPriority="73"/>
-    <w:lsdException w:name="Subtle Emphasis" w:uiPriority="19" w:semiHidden="1" w:unhideWhenUsed="1" w:qFormat="1"/>
-    <w:lsdException w:name="Intense Emphasis" w:uiPriority="21" w:semiHidden="1" w:unhideWhenUsed="1" w:qFormat="1"/>
-    <w:lsdException w:name="Subtle Reference" w:uiPriority="31" w:semiHidden="1" w:unhideWhenUsed="1" w:qFormat="1"/>
-    <w:lsdException w:name="Intense Reference" w:uiPriority="32" w:semiHidden="1" w:unhideWhenUsed="1" w:qFormat="1"/>
-    <w:lsdException w:name="Book Title" w:uiPriority="33" w:semiHidden="1" w:unhideWhenUsed="1" w:qFormat="1"/>
-    <w:lsdException w:name="Bibliography" w:uiPriority="37" w:semiHidden="1" w:unhideWhenUsed="1"/>
-    <w:lsdException w:name="TOC Heading" w:uiPriority="39" w:semiHidden="1" w:unhideWhenUsed="1" w:qFormat="1"/>
+    <w:lsdException w:name="Subtle Emphasis" w:semiHidden="1" w:uiPriority="19" w:unhideWhenUsed="1" w:qFormat="1"/>
+    <w:lsdException w:name="Intense Emphasis" w:semiHidden="1" w:uiPriority="21" w:unhideWhenUsed="1" w:qFormat="1"/>
+    <w:lsdException w:name="Subtle Reference" w:semiHidden="1" w:uiPriority="31" w:unhideWhenUsed="1" w:qFormat="1"/>
+    <w:lsdException w:name="Intense Reference" w:semiHidden="1" w:uiPriority="32" w:unhideWhenUsed="1" w:qFormat="1"/>
+    <w:lsdException w:name="Book Title" w:semiHidden="1" w:uiPriority="33" w:unhideWhenUsed="1" w:qFormat="1"/>
+    <w:lsdException w:name="Bibliography" w:semiHidden="1" w:uiPriority="37" w:unhideWhenUsed="1"/>
+    <w:lsdException w:name="TOC Heading" w:semiHidden="1" w:uiPriority="39" w:unhideWhenUsed="1" w:qFormat="1"/>
     <w:lsdException w:name="Plain Table 1" w:uiPriority="41"/>
     <w:lsdException w:name="Plain Table 2" w:uiPriority="42"/>
     <w:lsdException w:name="Plain Table 3" w:uiPriority="43"/>
@@ -4487,7 +4395,7 @@
     <w:lsdException w:name="Unresolved Mention" w:semiHidden="1" w:unhideWhenUsed="1"/>
     <w:lsdException w:name="Smart Link" w:semiHidden="1" w:unhideWhenUsed="1"/>
   </w:latentStyles>
-  <w:style w:type="paragraph" w:styleId="Normal" w:default="1">
+  <w:style w:type="paragraph" w:default="1" w:styleId="Normal">
     <w:name w:val="Normal"/>
     <w:qFormat/>
     <w:rsid w:val="008974FE"/>
@@ -4508,7 +4416,7 @@
       <w:outlineLvl w:val="0"/>
     </w:pPr>
     <w:rPr>
-      <w:rFonts w:asciiTheme="majorHAnsi" w:hAnsiTheme="majorHAnsi" w:eastAsiaTheme="majorEastAsia" w:cstheme="majorBidi"/>
+      <w:rFonts w:asciiTheme="majorHAnsi" w:eastAsiaTheme="majorEastAsia" w:hAnsiTheme="majorHAnsi" w:cstheme="majorBidi"/>
       <w:color w:val="365F91" w:themeColor="accent1" w:themeShade="BF"/>
       <w:sz w:val="32"/>
     </w:rPr>
@@ -4530,7 +4438,7 @@
       <w:outlineLvl w:val="1"/>
     </w:pPr>
     <w:rPr>
-      <w:rFonts w:asciiTheme="majorHAnsi" w:hAnsiTheme="majorHAnsi" w:eastAsiaTheme="majorEastAsia" w:cstheme="majorBidi"/>
+      <w:rFonts w:asciiTheme="majorHAnsi" w:eastAsiaTheme="majorEastAsia" w:hAnsiTheme="majorHAnsi" w:cstheme="majorBidi"/>
       <w:caps/>
       <w:color w:val="365F91" w:themeColor="accent1" w:themeShade="BF"/>
       <w:sz w:val="24"/>
@@ -4553,7 +4461,7 @@
       <w:outlineLvl w:val="2"/>
     </w:pPr>
     <w:rPr>
-      <w:rFonts w:asciiTheme="majorHAnsi" w:hAnsiTheme="majorHAnsi" w:eastAsiaTheme="majorEastAsia" w:cstheme="majorBidi"/>
+      <w:rFonts w:asciiTheme="majorHAnsi" w:eastAsiaTheme="majorEastAsia" w:hAnsiTheme="majorHAnsi" w:cstheme="majorBidi"/>
       <w:color w:val="243F60" w:themeColor="accent1" w:themeShade="7F"/>
       <w:sz w:val="24"/>
       <w:szCs w:val="24"/>
@@ -4576,7 +4484,7 @@
       <w:outlineLvl w:val="5"/>
     </w:pPr>
     <w:rPr>
-      <w:rFonts w:asciiTheme="majorHAnsi" w:hAnsiTheme="majorHAnsi" w:eastAsiaTheme="majorEastAsia" w:cstheme="majorBidi"/>
+      <w:rFonts w:asciiTheme="majorHAnsi" w:eastAsiaTheme="majorEastAsia" w:hAnsiTheme="majorHAnsi" w:cstheme="majorBidi"/>
       <w:color w:val="243F60" w:themeColor="accent1" w:themeShade="7F"/>
     </w:rPr>
   </w:style>
@@ -4597,7 +4505,7 @@
       <w:outlineLvl w:val="6"/>
     </w:pPr>
     <w:rPr>
-      <w:rFonts w:asciiTheme="majorHAnsi" w:hAnsiTheme="majorHAnsi" w:eastAsiaTheme="majorEastAsia" w:cstheme="majorBidi"/>
+      <w:rFonts w:asciiTheme="majorHAnsi" w:eastAsiaTheme="majorEastAsia" w:hAnsiTheme="majorHAnsi" w:cstheme="majorBidi"/>
       <w:i/>
       <w:iCs/>
       <w:color w:val="243F60" w:themeColor="accent1" w:themeShade="7F"/>
@@ -4620,7 +4528,7 @@
       <w:outlineLvl w:val="7"/>
     </w:pPr>
     <w:rPr>
-      <w:rFonts w:asciiTheme="majorHAnsi" w:hAnsiTheme="majorHAnsi" w:eastAsiaTheme="majorEastAsia" w:cstheme="majorBidi"/>
+      <w:rFonts w:asciiTheme="majorHAnsi" w:eastAsiaTheme="majorEastAsia" w:hAnsiTheme="majorHAnsi" w:cstheme="majorBidi"/>
       <w:color w:val="272727" w:themeColor="text1" w:themeTint="D8"/>
       <w:szCs w:val="21"/>
     </w:rPr>
@@ -4642,20 +4550,20 @@
       <w:outlineLvl w:val="8"/>
     </w:pPr>
     <w:rPr>
-      <w:rFonts w:asciiTheme="majorHAnsi" w:hAnsiTheme="majorHAnsi" w:eastAsiaTheme="majorEastAsia" w:cstheme="majorBidi"/>
+      <w:rFonts w:asciiTheme="majorHAnsi" w:eastAsiaTheme="majorEastAsia" w:hAnsiTheme="majorHAnsi" w:cstheme="majorBidi"/>
       <w:i/>
       <w:iCs/>
       <w:color w:val="272727" w:themeColor="text1" w:themeTint="D8"/>
       <w:szCs w:val="21"/>
     </w:rPr>
   </w:style>
-  <w:style w:type="character" w:styleId="DefaultParagraphFont" w:default="1">
+  <w:style w:type="character" w:default="1" w:styleId="DefaultParagraphFont">
     <w:name w:val="Default Paragraph Font"/>
     <w:uiPriority w:val="1"/>
     <w:semiHidden/>
     <w:unhideWhenUsed/>
   </w:style>
-  <w:style w:type="table" w:styleId="TableNormal" w:default="1">
+  <w:style w:type="table" w:default="1" w:styleId="TableNormal">
     <w:name w:val="Normal Table"/>
     <w:uiPriority w:val="99"/>
     <w:semiHidden/>
@@ -4670,38 +4578,38 @@
       </w:tblCellMar>
     </w:tblPr>
   </w:style>
-  <w:style w:type="numbering" w:styleId="NoList" w:default="1">
+  <w:style w:type="numbering" w:default="1" w:styleId="NoList">
     <w:name w:val="No List"/>
     <w:uiPriority w:val="99"/>
     <w:semiHidden/>
     <w:unhideWhenUsed/>
   </w:style>
-  <w:style w:type="character" w:styleId="Heading1Char" w:customStyle="1">
+  <w:style w:type="character" w:customStyle="1" w:styleId="Heading1Char">
     <w:name w:val="Heading 1 Char"/>
     <w:basedOn w:val="DefaultParagraphFont"/>
     <w:link w:val="Heading1"/>
     <w:uiPriority w:val="9"/>
     <w:rsid w:val="00333D0D"/>
     <w:rPr>
-      <w:rFonts w:asciiTheme="majorHAnsi" w:hAnsiTheme="majorHAnsi" w:eastAsiaTheme="majorEastAsia" w:cstheme="majorBidi"/>
+      <w:rFonts w:asciiTheme="majorHAnsi" w:eastAsiaTheme="majorEastAsia" w:hAnsiTheme="majorHAnsi" w:cstheme="majorBidi"/>
       <w:color w:val="365F91" w:themeColor="accent1" w:themeShade="BF"/>
       <w:sz w:val="32"/>
     </w:rPr>
   </w:style>
-  <w:style w:type="character" w:styleId="Heading2Char" w:customStyle="1">
+  <w:style w:type="character" w:customStyle="1" w:styleId="Heading2Char">
     <w:name w:val="Heading 2 Char"/>
     <w:basedOn w:val="DefaultParagraphFont"/>
     <w:link w:val="Heading2"/>
     <w:uiPriority w:val="9"/>
     <w:rsid w:val="00333D0D"/>
     <w:rPr>
-      <w:rFonts w:asciiTheme="majorHAnsi" w:hAnsiTheme="majorHAnsi" w:eastAsiaTheme="majorEastAsia" w:cstheme="majorBidi"/>
+      <w:rFonts w:asciiTheme="majorHAnsi" w:eastAsiaTheme="majorEastAsia" w:hAnsiTheme="majorHAnsi" w:cstheme="majorBidi"/>
       <w:caps/>
       <w:color w:val="365F91" w:themeColor="accent1" w:themeShade="BF"/>
       <w:sz w:val="24"/>
     </w:rPr>
   </w:style>
-  <w:style w:type="paragraph" w:styleId="ContactInfo" w:customStyle="1">
+  <w:style w:type="paragraph" w:customStyle="1" w:styleId="ContactInfo">
     <w:name w:val="Contact Info"/>
     <w:basedOn w:val="Normal"/>
     <w:uiPriority w:val="4"/>
@@ -4739,20 +4647,20 @@
       <w:jc w:val="center"/>
     </w:pPr>
     <w:rPr>
-      <w:rFonts w:asciiTheme="majorHAnsi" w:hAnsiTheme="majorHAnsi" w:eastAsiaTheme="majorEastAsia" w:cstheme="majorBidi"/>
+      <w:rFonts w:asciiTheme="majorHAnsi" w:eastAsiaTheme="majorEastAsia" w:hAnsiTheme="majorHAnsi" w:cstheme="majorBidi"/>
       <w:color w:val="365F91" w:themeColor="accent1" w:themeShade="BF"/>
       <w:kern w:val="28"/>
       <w:sz w:val="60"/>
     </w:rPr>
   </w:style>
-  <w:style w:type="character" w:styleId="TitleChar" w:customStyle="1">
+  <w:style w:type="character" w:customStyle="1" w:styleId="TitleChar">
     <w:name w:val="Title Char"/>
     <w:basedOn w:val="DefaultParagraphFont"/>
     <w:link w:val="Title"/>
     <w:uiPriority w:val="2"/>
     <w:rsid w:val="00333D0D"/>
     <w:rPr>
-      <w:rFonts w:asciiTheme="majorHAnsi" w:hAnsiTheme="majorHAnsi" w:eastAsiaTheme="majorEastAsia" w:cstheme="majorBidi"/>
+      <w:rFonts w:asciiTheme="majorHAnsi" w:eastAsiaTheme="majorEastAsia" w:hAnsiTheme="majorHAnsi" w:cstheme="majorBidi"/>
       <w:color w:val="365F91" w:themeColor="accent1" w:themeShade="BF"/>
       <w:kern w:val="28"/>
       <w:sz w:val="60"/>
@@ -4775,19 +4683,19 @@
       <w:jc w:val="center"/>
     </w:pPr>
     <w:rPr>
-      <w:rFonts w:asciiTheme="majorHAnsi" w:hAnsiTheme="majorHAnsi" w:eastAsiaTheme="majorEastAsia" w:cstheme="majorBidi"/>
+      <w:rFonts w:asciiTheme="majorHAnsi" w:eastAsiaTheme="majorEastAsia" w:hAnsiTheme="majorHAnsi" w:cstheme="majorBidi"/>
       <w:caps/>
       <w:sz w:val="26"/>
     </w:rPr>
   </w:style>
-  <w:style w:type="character" w:styleId="SubtitleChar" w:customStyle="1">
+  <w:style w:type="character" w:customStyle="1" w:styleId="SubtitleChar">
     <w:name w:val="Subtitle Char"/>
     <w:basedOn w:val="DefaultParagraphFont"/>
     <w:link w:val="Subtitle"/>
     <w:uiPriority w:val="3"/>
     <w:rsid w:val="00333D0D"/>
     <w:rPr>
-      <w:rFonts w:asciiTheme="majorHAnsi" w:hAnsiTheme="majorHAnsi" w:eastAsiaTheme="majorEastAsia" w:cstheme="majorBidi"/>
+      <w:rFonts w:asciiTheme="majorHAnsi" w:eastAsiaTheme="majorEastAsia" w:hAnsiTheme="majorHAnsi" w:cstheme="majorBidi"/>
       <w:caps/>
       <w:sz w:val="26"/>
     </w:rPr>
@@ -4807,7 +4715,7 @@
       <w:caps/>
     </w:rPr>
   </w:style>
-  <w:style w:type="character" w:styleId="FooterChar" w:customStyle="1">
+  <w:style w:type="character" w:customStyle="1" w:styleId="FooterChar">
     <w:name w:val="Footer Char"/>
     <w:basedOn w:val="DefaultParagraphFont"/>
     <w:link w:val="Footer"/>
@@ -4817,7 +4725,7 @@
       <w:caps/>
     </w:rPr>
   </w:style>
-  <w:style w:type="paragraph" w:styleId="Photo" w:customStyle="1">
+  <w:style w:type="paragraph" w:customStyle="1" w:styleId="Photo">
     <w:name w:val="Photo"/>
     <w:basedOn w:val="Normal"/>
     <w:uiPriority w:val="1"/>
@@ -4839,7 +4747,7 @@
       <w:spacing w:before="0" w:after="0" w:line="240" w:lineRule="auto"/>
     </w:pPr>
   </w:style>
-  <w:style w:type="character" w:styleId="HeaderChar" w:customStyle="1">
+  <w:style w:type="character" w:customStyle="1" w:styleId="HeaderChar">
     <w:name w:val="Header Char"/>
     <w:basedOn w:val="DefaultParagraphFont"/>
     <w:link w:val="Header"/>
@@ -4866,7 +4774,7 @@
       <w:contextualSpacing/>
     </w:pPr>
   </w:style>
-  <w:style w:type="character" w:styleId="Heading3Char" w:customStyle="1">
+  <w:style w:type="character" w:customStyle="1" w:styleId="Heading3Char">
     <w:name w:val="Heading 3 Char"/>
     <w:basedOn w:val="DefaultParagraphFont"/>
     <w:link w:val="Heading3"/>
@@ -4874,13 +4782,13 @@
     <w:semiHidden/>
     <w:rsid w:val="00C6554A"/>
     <w:rPr>
-      <w:rFonts w:asciiTheme="majorHAnsi" w:hAnsiTheme="majorHAnsi" w:eastAsiaTheme="majorEastAsia" w:cstheme="majorBidi"/>
+      <w:rFonts w:asciiTheme="majorHAnsi" w:eastAsiaTheme="majorEastAsia" w:hAnsiTheme="majorHAnsi" w:cstheme="majorBidi"/>
       <w:color w:val="243F60" w:themeColor="accent1" w:themeShade="7F"/>
       <w:sz w:val="24"/>
       <w:szCs w:val="24"/>
     </w:rPr>
   </w:style>
-  <w:style w:type="character" w:styleId="Heading8Char" w:customStyle="1">
+  <w:style w:type="character" w:customStyle="1" w:styleId="Heading8Char">
     <w:name w:val="Heading 8 Char"/>
     <w:basedOn w:val="DefaultParagraphFont"/>
     <w:link w:val="Heading8"/>
@@ -4888,12 +4796,12 @@
     <w:semiHidden/>
     <w:rsid w:val="00C6554A"/>
     <w:rPr>
-      <w:rFonts w:asciiTheme="majorHAnsi" w:hAnsiTheme="majorHAnsi" w:eastAsiaTheme="majorEastAsia" w:cstheme="majorBidi"/>
+      <w:rFonts w:asciiTheme="majorHAnsi" w:eastAsiaTheme="majorEastAsia" w:hAnsiTheme="majorHAnsi" w:cstheme="majorBidi"/>
       <w:color w:val="272727" w:themeColor="text1" w:themeTint="D8"/>
       <w:szCs w:val="21"/>
     </w:rPr>
   </w:style>
-  <w:style w:type="character" w:styleId="Heading9Char" w:customStyle="1">
+  <w:style w:type="character" w:customStyle="1" w:styleId="Heading9Char">
     <w:name w:val="Heading 9 Char"/>
     <w:basedOn w:val="DefaultParagraphFont"/>
     <w:link w:val="Heading9"/>
@@ -4901,7 +4809,7 @@
     <w:semiHidden/>
     <w:rsid w:val="00C6554A"/>
     <w:rPr>
-      <w:rFonts w:asciiTheme="majorHAnsi" w:hAnsiTheme="majorHAnsi" w:eastAsiaTheme="majorEastAsia" w:cstheme="majorBidi"/>
+      <w:rFonts w:asciiTheme="majorHAnsi" w:eastAsiaTheme="majorEastAsia" w:hAnsiTheme="majorHAnsi" w:cstheme="majorBidi"/>
       <w:i/>
       <w:iCs/>
       <w:color w:val="272727" w:themeColor="text1" w:themeTint="D8"/>
@@ -4934,8 +4842,8 @@
     <w:rsid w:val="00C6554A"/>
     <w:pPr>
       <w:pBdr>
-        <w:top w:val="single" w:color="365F91" w:themeColor="accent1" w:themeShade="BF" w:sz="4" w:space="10"/>
-        <w:bottom w:val="single" w:color="365F91" w:themeColor="accent1" w:themeShade="BF" w:sz="4" w:space="10"/>
+        <w:top w:val="single" w:sz="4" w:space="10" w:color="365F91" w:themeColor="accent1" w:themeShade="BF"/>
+        <w:bottom w:val="single" w:sz="4" w:space="10" w:color="365F91" w:themeColor="accent1" w:themeShade="BF"/>
       </w:pBdr>
       <w:spacing w:before="360" w:after="360"/>
       <w:ind w:left="864" w:right="864"/>
@@ -4947,7 +4855,7 @@
       <w:color w:val="365F91" w:themeColor="accent1" w:themeShade="BF"/>
     </w:rPr>
   </w:style>
-  <w:style w:type="character" w:styleId="IntenseQuoteChar" w:customStyle="1">
+  <w:style w:type="character" w:customStyle="1" w:styleId="IntenseQuoteChar">
     <w:name w:val="Intense Quote Char"/>
     <w:basedOn w:val="DefaultParagraphFont"/>
     <w:link w:val="IntenseQuote"/>
@@ -5012,7 +4920,7 @@
       <w:szCs w:val="18"/>
     </w:rPr>
   </w:style>
-  <w:style w:type="character" w:styleId="BalloonTextChar" w:customStyle="1">
+  <w:style w:type="character" w:customStyle="1" w:styleId="BalloonTextChar">
     <w:name w:val="Balloon Text Char"/>
     <w:basedOn w:val="DefaultParagraphFont"/>
     <w:link w:val="BalloonText"/>
@@ -5033,10 +4941,10 @@
     <w:rsid w:val="00C6554A"/>
     <w:pPr>
       <w:pBdr>
-        <w:top w:val="single" w:color="365F91" w:themeColor="accent1" w:themeShade="BF" w:sz="2" w:space="10"/>
-        <w:left w:val="single" w:color="365F91" w:themeColor="accent1" w:themeShade="BF" w:sz="2" w:space="10"/>
-        <w:bottom w:val="single" w:color="365F91" w:themeColor="accent1" w:themeShade="BF" w:sz="2" w:space="10"/>
-        <w:right w:val="single" w:color="365F91" w:themeColor="accent1" w:themeShade="BF" w:sz="2" w:space="10"/>
+        <w:top w:val="single" w:sz="2" w:space="10" w:color="365F91" w:themeColor="accent1" w:themeShade="BF"/>
+        <w:left w:val="single" w:sz="2" w:space="10" w:color="365F91" w:themeColor="accent1" w:themeShade="BF"/>
+        <w:bottom w:val="single" w:sz="2" w:space="10" w:color="365F91" w:themeColor="accent1" w:themeShade="BF"/>
+        <w:right w:val="single" w:sz="2" w:space="10" w:color="365F91" w:themeColor="accent1" w:themeShade="BF"/>
       </w:pBdr>
       <w:ind w:left="1152" w:right="1152"/>
     </w:pPr>
@@ -5062,7 +4970,7 @@
       <w:szCs w:val="16"/>
     </w:rPr>
   </w:style>
-  <w:style w:type="character" w:styleId="BodyText3Char" w:customStyle="1">
+  <w:style w:type="character" w:customStyle="1" w:styleId="BodyText3Char">
     <w:name w:val="Body Text 3 Char"/>
     <w:basedOn w:val="DefaultParagraphFont"/>
     <w:link w:val="BodyText3"/>
@@ -5089,7 +4997,7 @@
       <w:szCs w:val="16"/>
     </w:rPr>
   </w:style>
-  <w:style w:type="character" w:styleId="BodyTextIndent3Char" w:customStyle="1">
+  <w:style w:type="character" w:customStyle="1" w:styleId="BodyTextIndent3Char">
     <w:name w:val="Body Text Indent 3 Char"/>
     <w:basedOn w:val="DefaultParagraphFont"/>
     <w:link w:val="BodyTextIndent3"/>
@@ -5127,7 +5035,7 @@
       <w:szCs w:val="20"/>
     </w:rPr>
   </w:style>
-  <w:style w:type="character" w:styleId="CommentTextChar" w:customStyle="1">
+  <w:style w:type="character" w:customStyle="1" w:styleId="CommentTextChar">
     <w:name w:val="Comment Text Char"/>
     <w:basedOn w:val="DefaultParagraphFont"/>
     <w:link w:val="CommentText"/>
@@ -5152,7 +5060,7 @@
       <w:bCs/>
     </w:rPr>
   </w:style>
-  <w:style w:type="character" w:styleId="CommentSubjectChar" w:customStyle="1">
+  <w:style w:type="character" w:customStyle="1" w:styleId="CommentSubjectChar">
     <w:name w:val="Comment Subject Char"/>
     <w:basedOn w:val="CommentTextChar"/>
     <w:link w:val="CommentSubject"/>
@@ -5181,7 +5089,7 @@
       <w:szCs w:val="16"/>
     </w:rPr>
   </w:style>
-  <w:style w:type="character" w:styleId="DocumentMapChar" w:customStyle="1">
+  <w:style w:type="character" w:customStyle="1" w:styleId="DocumentMapChar">
     <w:name w:val="Document Map Char"/>
     <w:basedOn w:val="DefaultParagraphFont"/>
     <w:link w:val="DocumentMap"/>
@@ -5208,7 +5116,7 @@
       <w:szCs w:val="20"/>
     </w:rPr>
   </w:style>
-  <w:style w:type="character" w:styleId="EndnoteTextChar" w:customStyle="1">
+  <w:style w:type="character" w:customStyle="1" w:styleId="EndnoteTextChar">
     <w:name w:val="Endnote Text Char"/>
     <w:basedOn w:val="DefaultParagraphFont"/>
     <w:link w:val="EndnoteText"/>
@@ -5230,7 +5138,7 @@
       <w:spacing w:before="0" w:after="0" w:line="240" w:lineRule="auto"/>
     </w:pPr>
     <w:rPr>
-      <w:rFonts w:asciiTheme="majorHAnsi" w:hAnsiTheme="majorHAnsi" w:eastAsiaTheme="majorEastAsia" w:cstheme="majorBidi"/>
+      <w:rFonts w:asciiTheme="majorHAnsi" w:eastAsiaTheme="majorEastAsia" w:hAnsiTheme="majorHAnsi" w:cstheme="majorBidi"/>
       <w:szCs w:val="20"/>
     </w:rPr>
   </w:style>
@@ -5261,7 +5169,7 @@
       <w:szCs w:val="20"/>
     </w:rPr>
   </w:style>
-  <w:style w:type="character" w:styleId="FootnoteTextChar" w:customStyle="1">
+  <w:style w:type="character" w:customStyle="1" w:styleId="FootnoteTextChar">
     <w:name w:val="Footnote Text Char"/>
     <w:basedOn w:val="DefaultParagraphFont"/>
     <w:link w:val="FootnoteText"/>
@@ -5314,7 +5222,7 @@
       <w:szCs w:val="20"/>
     </w:rPr>
   </w:style>
-  <w:style w:type="character" w:styleId="HTMLPreformattedChar" w:customStyle="1">
+  <w:style w:type="character" w:customStyle="1" w:styleId="HTMLPreformattedChar">
     <w:name w:val="HTML Preformatted Char"/>
     <w:basedOn w:val="DefaultParagraphFont"/>
     <w:link w:val="HTMLPreformatted"/>
@@ -5376,7 +5284,7 @@
       <w:szCs w:val="20"/>
     </w:rPr>
   </w:style>
-  <w:style w:type="character" w:styleId="MacroTextChar" w:customStyle="1">
+  <w:style w:type="character" w:customStyle="1" w:styleId="MacroTextChar">
     <w:name w:val="Macro Text Char"/>
     <w:basedOn w:val="DefaultParagraphFont"/>
     <w:link w:val="MacroText"/>
@@ -5414,7 +5322,7 @@
       <w:szCs w:val="21"/>
     </w:rPr>
   </w:style>
-  <w:style w:type="character" w:styleId="PlainTextChar" w:customStyle="1">
+  <w:style w:type="character" w:customStyle="1" w:styleId="PlainTextChar">
     <w:name w:val="Plain Text Char"/>
     <w:basedOn w:val="DefaultParagraphFont"/>
     <w:link w:val="PlainText"/>
@@ -5426,7 +5334,7 @@
       <w:szCs w:val="21"/>
     </w:rPr>
   </w:style>
-  <w:style w:type="character" w:styleId="Heading7Char" w:customStyle="1">
+  <w:style w:type="character" w:customStyle="1" w:styleId="Heading7Char">
     <w:name w:val="Heading 7 Char"/>
     <w:basedOn w:val="DefaultParagraphFont"/>
     <w:link w:val="Heading7"/>
@@ -5434,13 +5342,13 @@
     <w:semiHidden/>
     <w:rsid w:val="002554CD"/>
     <w:rPr>
-      <w:rFonts w:asciiTheme="majorHAnsi" w:hAnsiTheme="majorHAnsi" w:eastAsiaTheme="majorEastAsia" w:cstheme="majorBidi"/>
+      <w:rFonts w:asciiTheme="majorHAnsi" w:eastAsiaTheme="majorEastAsia" w:hAnsiTheme="majorHAnsi" w:cstheme="majorBidi"/>
       <w:i/>
       <w:iCs/>
       <w:color w:val="243F60" w:themeColor="accent1" w:themeShade="7F"/>
     </w:rPr>
   </w:style>
-  <w:style w:type="character" w:styleId="Heading6Char" w:customStyle="1">
+  <w:style w:type="character" w:customStyle="1" w:styleId="Heading6Char">
     <w:name w:val="Heading 6 Char"/>
     <w:basedOn w:val="DefaultParagraphFont"/>
     <w:link w:val="Heading6"/>
@@ -5448,7 +5356,7 @@
     <w:semiHidden/>
     <w:rsid w:val="002554CD"/>
     <w:rPr>
-      <w:rFonts w:asciiTheme="majorHAnsi" w:hAnsiTheme="majorHAnsi" w:eastAsiaTheme="majorEastAsia" w:cstheme="majorBidi"/>
+      <w:rFonts w:asciiTheme="majorHAnsi" w:eastAsiaTheme="majorEastAsia" w:hAnsiTheme="majorHAnsi" w:cstheme="majorBidi"/>
       <w:color w:val="243F60" w:themeColor="accent1" w:themeShade="7F"/>
     </w:rPr>
   </w:style>
@@ -5506,7 +5414,7 @@
       <w:spacing w:after="100"/>
     </w:pPr>
   </w:style>
-  <w:style w:type="table" w:styleId="NoBorders" w:customStyle="1">
+  <w:style w:type="table" w:customStyle="1" w:styleId="NoBorders">
     <w:name w:val="No Borders"/>
     <w:basedOn w:val="TableNormal"/>
     <w:uiPriority w:val="99"/>
@@ -5523,9 +5431,9 @@
     </w:rPr>
     <w:tblPr>
       <w:tblBorders>
-        <w:bottom w:val="single" w:color="6A709C" w:sz="4" w:space="0"/>
-        <w:insideH w:val="single" w:color="6A709C" w:sz="4" w:space="0"/>
-        <w:insideV w:val="single" w:color="6A709C" w:sz="4" w:space="0"/>
+        <w:bottom w:val="single" w:sz="4" w:space="0" w:color="6A709C"/>
+        <w:insideH w:val="single" w:sz="4" w:space="0" w:color="6A709C"/>
+        <w:insideV w:val="single" w:sz="4" w:space="0" w:color="6A709C"/>
       </w:tblBorders>
       <w:tblCellMar>
         <w:left w:w="72" w:type="dxa"/>
@@ -5554,10 +5462,10 @@
         <w:tcBorders>
           <w:top w:val="nil"/>
           <w:left w:val="nil"/>
-          <w:bottom w:val="single" w:color="BAD1ED" w:themeColor="accent2" w:themeTint="66" w:sz="12" w:space="0"/>
+          <w:bottom w:val="single" w:sz="12" w:space="0" w:color="BAD1ED" w:themeColor="accent2" w:themeTint="66"/>
           <w:right w:val="nil"/>
           <w:insideH w:val="nil"/>
-          <w:insideV w:val="single" w:color="BAD1ED" w:themeColor="accent2" w:themeTint="66" w:sz="4" w:space="0"/>
+          <w:insideV w:val="single" w:sz="4" w:space="0" w:color="BAD1ED" w:themeColor="accent2" w:themeTint="66"/>
           <w:tl2br w:val="nil"/>
           <w:tr2bl w:val="nil"/>
         </w:tcBorders>
@@ -5571,7 +5479,7 @@
       </w:rPr>
     </w:tblStylePr>
   </w:style>
-  <w:style w:type="table" w:styleId="1" w:customStyle="1">
+  <w:style w:type="table" w:customStyle="1" w:styleId="1">
     <w:name w:val="Без граници1"/>
     <w:basedOn w:val="TableNormal"/>
     <w:uiPriority w:val="99"/>
@@ -5588,9 +5496,9 @@
     </w:rPr>
     <w:tblPr>
       <w:tblBorders>
-        <w:bottom w:val="single" w:color="8064A2" w:themeColor="accent4" w:sz="4" w:space="0"/>
-        <w:insideH w:val="single" w:color="8064A2" w:themeColor="accent4" w:sz="4" w:space="0"/>
-        <w:insideV w:val="single" w:color="8064A2" w:themeColor="accent4" w:sz="4" w:space="0"/>
+        <w:bottom w:val="single" w:sz="4" w:space="0" w:color="8064A2" w:themeColor="accent4"/>
+        <w:insideH w:val="single" w:sz="4" w:space="0" w:color="8064A2" w:themeColor="accent4"/>
+        <w:insideV w:val="single" w:sz="4" w:space="0" w:color="8064A2" w:themeColor="accent4"/>
       </w:tblBorders>
       <w:tblCellMar>
         <w:left w:w="72" w:type="dxa"/>
@@ -5619,10 +5527,10 @@
         <w:tcBorders>
           <w:top w:val="nil"/>
           <w:left w:val="nil"/>
-          <w:bottom w:val="single" w:color="BAD1ED" w:themeColor="accent2" w:themeTint="66" w:sz="12" w:space="0"/>
+          <w:bottom w:val="single" w:sz="12" w:space="0" w:color="BAD1ED" w:themeColor="accent2" w:themeTint="66"/>
           <w:right w:val="nil"/>
           <w:insideH w:val="nil"/>
-          <w:insideV w:val="single" w:color="BAD1ED" w:themeColor="accent2" w:themeTint="66" w:sz="4" w:space="0"/>
+          <w:insideV w:val="single" w:sz="4" w:space="0" w:color="BAD1ED" w:themeColor="accent2" w:themeTint="66"/>
           <w:tl2br w:val="nil"/>
           <w:tr2bl w:val="nil"/>
         </w:tcBorders>
@@ -5668,7 +5576,7 @@
       <w:tblPr/>
       <w:tcPr>
         <w:tcBorders>
-          <w:bottom w:val="single" w:color="B2A1C7" w:themeColor="accent4" w:themeTint="99" w:sz="4" w:space="0"/>
+          <w:bottom w:val="single" w:sz="4" w:space="0" w:color="B2A1C7" w:themeColor="accent4" w:themeTint="99"/>
         </w:tcBorders>
       </w:tcPr>
     </w:tblStylePr>
@@ -5680,7 +5588,7 @@
       <w:tblPr/>
       <w:tcPr>
         <w:tcBorders>
-          <w:top w:val="single" w:color="B2A1C7" w:themeColor="accent4" w:themeTint="99" w:sz="4" w:space="0"/>
+          <w:top w:val="single" w:sz="4" w:space="0" w:color="B2A1C7" w:themeColor="accent4" w:themeTint="99"/>
         </w:tcBorders>
       </w:tcPr>
     </w:tblStylePr>
@@ -5719,12 +5627,12 @@
     </w:pPr>
     <w:tblPr>
       <w:tblBorders>
-        <w:top w:val="single" w:color="auto" w:sz="4" w:space="0"/>
-        <w:left w:val="single" w:color="auto" w:sz="4" w:space="0"/>
-        <w:bottom w:val="single" w:color="auto" w:sz="4" w:space="0"/>
-        <w:right w:val="single" w:color="auto" w:sz="4" w:space="0"/>
-        <w:insideH w:val="single" w:color="auto" w:sz="4" w:space="0"/>
-        <w:insideV w:val="single" w:color="auto" w:sz="4" w:space="0"/>
+        <w:top w:val="single" w:sz="4" w:space="0" w:color="auto"/>
+        <w:left w:val="single" w:sz="4" w:space="0" w:color="auto"/>
+        <w:bottom w:val="single" w:sz="4" w:space="0" w:color="auto"/>
+        <w:right w:val="single" w:sz="4" w:space="0" w:color="auto"/>
+        <w:insideH w:val="single" w:sz="4" w:space="0" w:color="auto"/>
+        <w:insideV w:val="single" w:sz="4" w:space="0" w:color="auto"/>
       </w:tblBorders>
     </w:tblPr>
   </w:style>
@@ -5742,8 +5650,8 @@
       <w:tblStyleRowBandSize w:val="1"/>
       <w:tblStyleColBandSize w:val="1"/>
       <w:tblBorders>
-        <w:top w:val="single" w:color="000000" w:themeColor="text1" w:sz="4" w:space="0"/>
-        <w:bottom w:val="single" w:color="000000" w:themeColor="text1" w:sz="4" w:space="0"/>
+        <w:top w:val="single" w:sz="4" w:space="0" w:color="000000" w:themeColor="text1"/>
+        <w:bottom w:val="single" w:sz="4" w:space="0" w:color="000000" w:themeColor="text1"/>
       </w:tblBorders>
     </w:tblPr>
     <w:tblStylePr w:type="firstRow">
@@ -5754,7 +5662,7 @@
       <w:tblPr/>
       <w:tcPr>
         <w:tcBorders>
-          <w:bottom w:val="single" w:color="000000" w:themeColor="text1" w:sz="4" w:space="0"/>
+          <w:bottom w:val="single" w:sz="4" w:space="0" w:color="000000" w:themeColor="text1"/>
         </w:tcBorders>
       </w:tcPr>
     </w:tblStylePr>
@@ -5766,7 +5674,7 @@
       <w:tblPr/>
       <w:tcPr>
         <w:tcBorders>
-          <w:top w:val="double" w:color="000000" w:themeColor="text1" w:sz="4" w:space="0"/>
+          <w:top w:val="double" w:sz="4" w:space="0" w:color="000000" w:themeColor="text1"/>
         </w:tcBorders>
       </w:tcPr>
     </w:tblStylePr>
@@ -5796,39 +5704,6 @@
     </w:tblStylePr>
   </w:style>
 </w:styles>
-</file>
-
-<file path=word/glossary/document.xml><?xml version="1.0" encoding="utf-8"?>
-<w:glossaryDocument xmlns:w14="http://schemas.microsoft.com/office/word/2010/wordml" xmlns:w="http://schemas.openxmlformats.org/wordprocessingml/2006/main">
-  <w:docParts>
-    <w:docPart>
-      <w:docPartPr>
-        <w:name w:val="DefaultPlaceholder_1081868574"/>
-        <w:category>
-          <w:name w:val="General"/>
-          <w:gallery w:val="placeholder"/>
-        </w:category>
-        <w:types>
-          <w:type w:val="bbPlcHdr"/>
-        </w:types>
-        <w:behaviors>
-          <w:behavior w:val="content"/>
-        </w:behaviors>
-        <w:guid w:val="{53537053-26fc-44f6-8a65-c7dc29d85768}"/>
-      </w:docPartPr>
-      <w:docPartBody>
-        <w:p>
-          <w:r>
-            <w:rPr>
-              <w:rStyle w:val="PlaceholderText"/>
-            </w:rPr>
-            <w:t/>
-          </w:r>
-        </w:p>
-      </w:docPartBody>
-    </w:docPart>
-  </w:docParts>
-</w:glossaryDocument>
 </file>
 
 <file path=word/theme/theme1.xml><?xml version="1.0" encoding="utf-8"?>

</xml_diff>